<commit_message>
actualizacion de datos de proyecto de investigacion. en base al desarrollo del estacionamiento
</commit_message>
<xml_diff>
--- a/Documentacion/Proyecto De investigacion_ Cloud computing_V6.4.docx
+++ b/Documentacion/Proyecto De investigacion_ Cloud computing_V6.4.docx
@@ -49,7 +49,6 @@
           <w:lang w:val="es-AR"/>
         </w:rPr>
       </w:pPr>
-      <w:bookmarkStart w:id="0" w:name="_GoBack"/>
       <w:r>
         <w:rPr>
           <w:rFonts w:ascii="Arial" w:hAnsi="Arial" w:cs="Arial"/>
@@ -295,7 +294,6 @@
         <w:t>En lo que respecta a servicios y aplicaciones, las mismas pueden ser una simple base de datos a través de la cual se puede acceder por SQL y presentar la información en la pantalla de una computadora personal o un teléfono inteligente para nuestro análisis, pueden incluir la posibilidad de que actuemos sobre los parámetros que estamos monitoreando y pueden llegar a ser sistemas totalmente autónomos que a través de técnicas como aprendizaje profundo (Deep learnig),minería de datos( data mining) y otras que realizan tareas sin nuestra intervención. A nivel mundial existen gran cantidad de proveedores de estos tipos de soluciones, están quienes ofrecen el servicio de almacenamiento en la nube, quienes ofrecen servicios Middleware, servicios de presentación de datos y servicios análisis de datos, ejemplos de estos sistemas pueden ser Amazon, IBM- Watson, Microsoft – Azure – Microsoft Cognitive, Telit –Device Cloud, etc.</w:t>
       </w:r>
     </w:p>
-    <w:bookmarkEnd w:id="0"/>
     <w:p>
       <w:pPr>
         <w:rPr>
@@ -5036,7 +5034,6 @@
         </w:rPr>
         <w:t xml:space="preserve"> su </w:t>
       </w:r>
-      <w:proofErr w:type="spellStart"/>
       <w:r>
         <w:rPr>
           <w:rFonts w:ascii="Arial" w:hAnsi="Arial" w:cs="Arial"/>
@@ -5045,7 +5042,6 @@
         </w:rPr>
         <w:t>vehiculo</w:t>
       </w:r>
-      <w:proofErr w:type="spellEnd"/>
       <w:r>
         <w:rPr>
           <w:rFonts w:ascii="Arial" w:hAnsi="Arial" w:cs="Arial"/>
@@ -5525,6 +5521,46 @@
           <w:szCs w:val="22"/>
         </w:rPr>
         <w:instrText xml:space="preserve"> INCLUDEPICTURE  "https://mundocontact.com/wp-content/uploads/2017/01/app-mapa-estacionamiento.jpg" \* MERGEFORMATINET </w:instrText>
+      </w:r>
+      <w:r>
+        <w:rPr>
+          <w:rFonts w:ascii="Arial" w:hAnsi="Arial" w:cs="Arial"/>
+          <w:sz w:val="22"/>
+          <w:szCs w:val="22"/>
+        </w:rPr>
+        <w:fldChar w:fldCharType="separate"/>
+      </w:r>
+      <w:r>
+        <w:rPr>
+          <w:rFonts w:ascii="Arial" w:hAnsi="Arial" w:cs="Arial"/>
+          <w:sz w:val="22"/>
+          <w:szCs w:val="22"/>
+        </w:rPr>
+        <w:fldChar w:fldCharType="begin"/>
+      </w:r>
+      <w:r>
+        <w:rPr>
+          <w:rFonts w:ascii="Arial" w:hAnsi="Arial" w:cs="Arial"/>
+          <w:sz w:val="22"/>
+          <w:szCs w:val="22"/>
+        </w:rPr>
+        <w:instrText xml:space="preserve"> </w:instrText>
+      </w:r>
+      <w:r>
+        <w:rPr>
+          <w:rFonts w:ascii="Arial" w:hAnsi="Arial" w:cs="Arial"/>
+          <w:sz w:val="22"/>
+          <w:szCs w:val="22"/>
+        </w:rPr>
+        <w:instrText>INCLUDEPICTURE  "https://mundocontact.com/wp-content/uploads/2017/01/app-mapa-estacionamiento.jpg" \* MERGEFORMATINET</w:instrText>
+      </w:r>
+      <w:r>
+        <w:rPr>
+          <w:rFonts w:ascii="Arial" w:hAnsi="Arial" w:cs="Arial"/>
+          <w:sz w:val="22"/>
+          <w:szCs w:val="22"/>
+        </w:rPr>
+        <w:instrText xml:space="preserve"> </w:instrText>
       </w:r>
       <w:r>
         <w:rPr>
@@ -5564,6 +5600,14 @@
             <v:imagedata r:id="rId32" r:href="rId33"/>
           </v:shape>
         </w:pict>
+      </w:r>
+      <w:r>
+        <w:rPr>
+          <w:rFonts w:ascii="Arial" w:hAnsi="Arial" w:cs="Arial"/>
+          <w:sz w:val="22"/>
+          <w:szCs w:val="22"/>
+        </w:rPr>
+        <w:fldChar w:fldCharType="end"/>
       </w:r>
       <w:r>
         <w:rPr>
@@ -8549,7 +8593,7 @@
           <w:shd w:val="clear" w:color="auto" w:fill="FFFFFF"/>
         </w:rPr>
       </w:pPr>
-      <w:bookmarkStart w:id="1" w:name="_Hlk9728680"/>
+      <w:bookmarkStart w:id="0" w:name="_Hlk9728680"/>
       <w:r>
         <w:rPr>
           <w:rFonts w:ascii="Arial" w:hAnsi="Arial" w:cs="Arial"/>
@@ -10434,7 +10478,7 @@
           <w:szCs w:val="22"/>
           <w:shd w:val="clear" w:color="auto" w:fill="FFFFFF"/>
         </w:rPr>
-        <w:t xml:space="preserve"> privados de 4 x 2.0 GHz,16GB de RAM,1x100GB (SAN), </w:t>
+        <w:t xml:space="preserve"> privados </w:t>
       </w:r>
       <w:r>
         <w:rPr>
@@ -10443,6 +10487,24 @@
           <w:szCs w:val="22"/>
           <w:shd w:val="clear" w:color="auto" w:fill="FFFFFF"/>
         </w:rPr>
+        <w:t>de 4 x 2.0 GHz,16GB de RAM,1x1TB</w:t>
+      </w:r>
+      <w:r>
+        <w:rPr>
+          <w:rFonts w:ascii="Arial" w:hAnsi="Arial" w:cs="Arial"/>
+          <w:sz w:val="22"/>
+          <w:szCs w:val="22"/>
+          <w:shd w:val="clear" w:color="auto" w:fill="FFFFFF"/>
+        </w:rPr>
+        <w:t xml:space="preserve"> (SAN), </w:t>
+      </w:r>
+      <w:r>
+        <w:rPr>
+          <w:rFonts w:ascii="Arial" w:hAnsi="Arial" w:cs="Arial"/>
+          <w:sz w:val="22"/>
+          <w:szCs w:val="22"/>
+          <w:shd w:val="clear" w:color="auto" w:fill="FFFFFF"/>
+        </w:rPr>
         <w:t>de almacenamiento.</w:t>
       </w:r>
     </w:p>
@@ -10606,7 +10668,7 @@
         <w:t>.</w:t>
       </w:r>
     </w:p>
-    <w:bookmarkEnd w:id="1"/>
+    <w:bookmarkEnd w:id="0"/>
     <w:p>
       <w:pPr>
         <w:spacing w:after="160" w:line="259" w:lineRule="auto"/>
@@ -10672,7 +10734,7 @@
           <w:lang w:val="es-AR"/>
         </w:rPr>
       </w:pPr>
-      <w:bookmarkStart w:id="2" w:name="_Hlk9732948"/>
+      <w:bookmarkStart w:id="1" w:name="_Hlk9732948"/>
       <w:r>
         <w:rPr>
           <w:rFonts w:ascii="Arial" w:hAnsi="Arial" w:cs="Arial"/>
@@ -11487,7 +11549,6 @@
           <w:sz w:val="22"/>
           <w:szCs w:val="22"/>
         </w:rPr>
-        <w:lastRenderedPageBreak/>
         <w:t>Podemos observar</w:t>
       </w:r>
       <w:r>
@@ -11548,6 +11609,7 @@
           <w:sz w:val="22"/>
           <w:szCs w:val="22"/>
         </w:rPr>
+        <w:lastRenderedPageBreak/>
         <w:t xml:space="preserve">SOC: </w:t>
       </w:r>
       <w:r>
@@ -12395,7 +12457,7 @@
         </w:rPr>
         <w:t xml:space="preserve"> con los requisitos de la aplicación de estacionamiento</w:t>
       </w:r>
-      <w:bookmarkEnd w:id="2"/>
+      <w:bookmarkEnd w:id="1"/>
       <w:r>
         <w:rPr>
           <w:rFonts w:ascii="Arial" w:hAnsi="Arial" w:cs="Arial"/>
@@ -12987,74 +13049,74 @@
           <w:szCs w:val="22"/>
           <w:lang w:val="es-MX"/>
         </w:rPr>
+        <w:t>5.4.1</w:t>
+      </w:r>
+      <w:r>
+        <w:rPr>
+          <w:rFonts w:ascii="Arial" w:hAnsi="Arial" w:cs="Arial"/>
+          <w:b/>
+          <w:color w:val="000000"/>
+          <w:sz w:val="22"/>
+          <w:szCs w:val="22"/>
+          <w:lang w:val="es-MX"/>
+        </w:rPr>
+        <w:t>.</w:t>
+      </w:r>
+      <w:r>
+        <w:rPr>
+          <w:rFonts w:ascii="Arial" w:hAnsi="Arial" w:cs="Arial"/>
+          <w:b/>
+          <w:color w:val="000000"/>
+          <w:sz w:val="22"/>
+          <w:szCs w:val="22"/>
+          <w:lang w:val="es-MX"/>
+        </w:rPr>
+        <w:t xml:space="preserve">2.1 </w:t>
+      </w:r>
+      <w:r>
+        <w:rPr>
+          <w:rFonts w:ascii="Arial" w:hAnsi="Arial" w:cs="Arial"/>
+          <w:b/>
+          <w:color w:val="000000"/>
+          <w:sz w:val="22"/>
+          <w:szCs w:val="22"/>
+          <w:lang w:val="es-MX"/>
+        </w:rPr>
+        <w:t xml:space="preserve">Aspectos de </w:t>
+      </w:r>
+      <w:r>
+        <w:rPr>
+          <w:rFonts w:ascii="Arial" w:hAnsi="Arial" w:cs="Arial"/>
+          <w:b/>
+          <w:color w:val="000000"/>
+          <w:sz w:val="22"/>
+          <w:szCs w:val="22"/>
+          <w:lang w:val="es-MX"/>
+        </w:rPr>
+        <w:t>Almacenamiento</w:t>
+      </w:r>
+    </w:p>
+    <w:p>
+      <w:pPr>
+        <w:spacing w:after="160" w:line="259" w:lineRule="auto"/>
+        <w:jc w:val="both"/>
+        <w:rPr>
+          <w:rFonts w:ascii="Arial" w:hAnsi="Arial" w:cs="Arial"/>
+          <w:color w:val="000000"/>
+          <w:sz w:val="22"/>
+          <w:szCs w:val="22"/>
+          <w:lang w:val="es-MX"/>
+        </w:rPr>
+      </w:pPr>
+      <w:r>
+        <w:rPr>
+          <w:rFonts w:ascii="Arial" w:hAnsi="Arial" w:cs="Arial"/>
+          <w:color w:val="000000"/>
+          <w:sz w:val="22"/>
+          <w:szCs w:val="22"/>
+          <w:lang w:val="es-MX"/>
+        </w:rPr>
         <w:lastRenderedPageBreak/>
-        <w:t>5.4.1</w:t>
-      </w:r>
-      <w:r>
-        <w:rPr>
-          <w:rFonts w:ascii="Arial" w:hAnsi="Arial" w:cs="Arial"/>
-          <w:b/>
-          <w:color w:val="000000"/>
-          <w:sz w:val="22"/>
-          <w:szCs w:val="22"/>
-          <w:lang w:val="es-MX"/>
-        </w:rPr>
-        <w:t>.</w:t>
-      </w:r>
-      <w:r>
-        <w:rPr>
-          <w:rFonts w:ascii="Arial" w:hAnsi="Arial" w:cs="Arial"/>
-          <w:b/>
-          <w:color w:val="000000"/>
-          <w:sz w:val="22"/>
-          <w:szCs w:val="22"/>
-          <w:lang w:val="es-MX"/>
-        </w:rPr>
-        <w:t xml:space="preserve">2.1 </w:t>
-      </w:r>
-      <w:r>
-        <w:rPr>
-          <w:rFonts w:ascii="Arial" w:hAnsi="Arial" w:cs="Arial"/>
-          <w:b/>
-          <w:color w:val="000000"/>
-          <w:sz w:val="22"/>
-          <w:szCs w:val="22"/>
-          <w:lang w:val="es-MX"/>
-        </w:rPr>
-        <w:t xml:space="preserve">Aspectos de </w:t>
-      </w:r>
-      <w:r>
-        <w:rPr>
-          <w:rFonts w:ascii="Arial" w:hAnsi="Arial" w:cs="Arial"/>
-          <w:b/>
-          <w:color w:val="000000"/>
-          <w:sz w:val="22"/>
-          <w:szCs w:val="22"/>
-          <w:lang w:val="es-MX"/>
-        </w:rPr>
-        <w:t>Almacenamiento</w:t>
-      </w:r>
-    </w:p>
-    <w:p>
-      <w:pPr>
-        <w:spacing w:after="160" w:line="259" w:lineRule="auto"/>
-        <w:jc w:val="both"/>
-        <w:rPr>
-          <w:rFonts w:ascii="Arial" w:hAnsi="Arial" w:cs="Arial"/>
-          <w:color w:val="000000"/>
-          <w:sz w:val="22"/>
-          <w:szCs w:val="22"/>
-          <w:lang w:val="es-MX"/>
-        </w:rPr>
-      </w:pPr>
-      <w:r>
-        <w:rPr>
-          <w:rFonts w:ascii="Arial" w:hAnsi="Arial" w:cs="Arial"/>
-          <w:color w:val="000000"/>
-          <w:sz w:val="22"/>
-          <w:szCs w:val="22"/>
-          <w:lang w:val="es-MX"/>
-        </w:rPr>
         <w:t>Para la aplicació</w:t>
       </w:r>
       <w:r>
@@ -13408,7 +13470,199 @@
           <w:szCs w:val="22"/>
           <w:lang w:val="es-MX"/>
         </w:rPr>
-        <w:t xml:space="preserve"> Por otro lado, sus prestaciones de almacenamiento se separan en 128GB, 512GB, 1TB, 2TB, 4TB y 8TB, muy amplia a la hora de elegir la que más convenga con la aplicación de estacionamiento </w:t>
+        <w:t xml:space="preserve"> Por otro lado, sus prestaciones de almacenamiento se separan en 128GB</w:t>
+      </w:r>
+      <w:r>
+        <w:rPr>
+          <w:rFonts w:ascii="Arial" w:hAnsi="Arial" w:cs="Arial"/>
+          <w:color w:val="000000"/>
+          <w:sz w:val="22"/>
+          <w:szCs w:val="22"/>
+          <w:lang w:val="es-MX"/>
+        </w:rPr>
+        <w:t xml:space="preserve"> con 500 IOPS</w:t>
+      </w:r>
+      <w:r>
+        <w:rPr>
+          <w:rFonts w:ascii="Arial" w:hAnsi="Arial" w:cs="Arial"/>
+          <w:color w:val="000000"/>
+          <w:sz w:val="22"/>
+          <w:szCs w:val="22"/>
+          <w:lang w:val="es-MX"/>
+        </w:rPr>
+        <w:t>, 512GB</w:t>
+      </w:r>
+      <w:r>
+        <w:rPr>
+          <w:rFonts w:ascii="Arial" w:hAnsi="Arial" w:cs="Arial"/>
+          <w:color w:val="000000"/>
+          <w:sz w:val="22"/>
+          <w:szCs w:val="22"/>
+          <w:lang w:val="es-MX"/>
+        </w:rPr>
+        <w:t xml:space="preserve"> </w:t>
+      </w:r>
+      <w:r>
+        <w:rPr>
+          <w:rFonts w:ascii="Arial" w:hAnsi="Arial" w:cs="Arial"/>
+          <w:color w:val="000000"/>
+          <w:sz w:val="22"/>
+          <w:szCs w:val="22"/>
+          <w:lang w:val="es-MX"/>
+        </w:rPr>
+        <w:t>con 2300 IOPS</w:t>
+      </w:r>
+      <w:r>
+        <w:rPr>
+          <w:rFonts w:ascii="Arial" w:hAnsi="Arial" w:cs="Arial"/>
+          <w:color w:val="000000"/>
+          <w:sz w:val="22"/>
+          <w:szCs w:val="22"/>
+          <w:lang w:val="es-MX"/>
+        </w:rPr>
+        <w:t>, 1TB</w:t>
+      </w:r>
+      <w:r>
+        <w:rPr>
+          <w:rFonts w:ascii="Arial" w:hAnsi="Arial" w:cs="Arial"/>
+          <w:color w:val="000000"/>
+          <w:sz w:val="22"/>
+          <w:szCs w:val="22"/>
+          <w:lang w:val="es-MX"/>
+        </w:rPr>
+        <w:t xml:space="preserve"> </w:t>
+      </w:r>
+      <w:r>
+        <w:rPr>
+          <w:rFonts w:ascii="Arial" w:hAnsi="Arial" w:cs="Arial"/>
+          <w:color w:val="000000"/>
+          <w:sz w:val="22"/>
+          <w:szCs w:val="22"/>
+          <w:lang w:val="es-MX"/>
+        </w:rPr>
+        <w:t>con 5000 IOPS</w:t>
+      </w:r>
+      <w:r>
+        <w:rPr>
+          <w:rFonts w:ascii="Arial" w:hAnsi="Arial" w:cs="Arial"/>
+          <w:color w:val="000000"/>
+          <w:sz w:val="22"/>
+          <w:szCs w:val="22"/>
+          <w:lang w:val="es-MX"/>
+        </w:rPr>
+        <w:t>, 2TB</w:t>
+      </w:r>
+      <w:r>
+        <w:rPr>
+          <w:rFonts w:ascii="Arial" w:hAnsi="Arial" w:cs="Arial"/>
+          <w:color w:val="000000"/>
+          <w:sz w:val="22"/>
+          <w:szCs w:val="22"/>
+          <w:lang w:val="es-MX"/>
+        </w:rPr>
+        <w:t xml:space="preserve"> </w:t>
+      </w:r>
+      <w:r>
+        <w:rPr>
+          <w:rFonts w:ascii="Arial" w:hAnsi="Arial" w:cs="Arial"/>
+          <w:color w:val="000000"/>
+          <w:sz w:val="22"/>
+          <w:szCs w:val="22"/>
+          <w:lang w:val="es-MX"/>
+        </w:rPr>
+        <w:t xml:space="preserve">con </w:t>
+      </w:r>
+      <w:r>
+        <w:rPr>
+          <w:rFonts w:ascii="Arial" w:hAnsi="Arial" w:cs="Arial"/>
+          <w:color w:val="000000"/>
+          <w:sz w:val="22"/>
+          <w:szCs w:val="22"/>
+          <w:lang w:val="es-MX"/>
+        </w:rPr>
+        <w:t>75</w:t>
+      </w:r>
+      <w:r>
+        <w:rPr>
+          <w:rFonts w:ascii="Arial" w:hAnsi="Arial" w:cs="Arial"/>
+          <w:color w:val="000000"/>
+          <w:sz w:val="22"/>
+          <w:szCs w:val="22"/>
+          <w:lang w:val="es-MX"/>
+        </w:rPr>
+        <w:t>00 IOPS</w:t>
+      </w:r>
+      <w:r>
+        <w:rPr>
+          <w:rFonts w:ascii="Arial" w:hAnsi="Arial" w:cs="Arial"/>
+          <w:color w:val="000000"/>
+          <w:sz w:val="22"/>
+          <w:szCs w:val="22"/>
+          <w:lang w:val="es-MX"/>
+        </w:rPr>
+        <w:t>, 4TB</w:t>
+      </w:r>
+      <w:r>
+        <w:rPr>
+          <w:rFonts w:ascii="Arial" w:hAnsi="Arial" w:cs="Arial"/>
+          <w:color w:val="000000"/>
+          <w:sz w:val="22"/>
+          <w:szCs w:val="22"/>
+          <w:lang w:val="es-MX"/>
+        </w:rPr>
+        <w:t xml:space="preserve"> </w:t>
+      </w:r>
+      <w:r>
+        <w:rPr>
+          <w:rFonts w:ascii="Arial" w:hAnsi="Arial" w:cs="Arial"/>
+          <w:color w:val="000000"/>
+          <w:sz w:val="22"/>
+          <w:szCs w:val="22"/>
+          <w:lang w:val="es-MX"/>
+        </w:rPr>
+        <w:t>con 7500 IOPS</w:t>
+      </w:r>
+      <w:r>
+        <w:rPr>
+          <w:rFonts w:ascii="Arial" w:hAnsi="Arial" w:cs="Arial"/>
+          <w:color w:val="000000"/>
+          <w:sz w:val="22"/>
+          <w:szCs w:val="22"/>
+          <w:lang w:val="es-MX"/>
+        </w:rPr>
+        <w:t xml:space="preserve"> y 8TB</w:t>
+      </w:r>
+      <w:r>
+        <w:rPr>
+          <w:rFonts w:ascii="Arial" w:hAnsi="Arial" w:cs="Arial"/>
+          <w:color w:val="000000"/>
+          <w:sz w:val="22"/>
+          <w:szCs w:val="22"/>
+          <w:lang w:val="es-MX"/>
+        </w:rPr>
+        <w:t xml:space="preserve"> </w:t>
+      </w:r>
+      <w:r>
+        <w:rPr>
+          <w:rFonts w:ascii="Arial" w:hAnsi="Arial" w:cs="Arial"/>
+          <w:color w:val="000000"/>
+          <w:sz w:val="22"/>
+          <w:szCs w:val="22"/>
+          <w:lang w:val="es-MX"/>
+        </w:rPr>
+        <w:t>con 7500 IOPS</w:t>
+      </w:r>
+      <w:bookmarkStart w:id="2" w:name="_GoBack"/>
+      <w:bookmarkEnd w:id="2"/>
+      <w:r>
+        <w:rPr>
+          <w:rFonts w:ascii="Arial" w:hAnsi="Arial" w:cs="Arial"/>
+          <w:color w:val="000000"/>
+          <w:sz w:val="22"/>
+          <w:szCs w:val="22"/>
+          <w:lang w:val="es-MX"/>
+        </w:rPr>
+        <w:t xml:space="preserve">, muy amplia a la hora de elegir la que más convenga con la aplicación de estacionamiento </w:t>
       </w:r>
       <w:r>
         <w:rPr>
@@ -15301,95 +15555,7 @@
           <w:szCs w:val="22"/>
           <w:lang w:val="es-AR"/>
         </w:rPr>
-        <w:t xml:space="preserve"> conocidos con los que están emparejados, o con los que tienen rutas establecidas, como un centro de IoT de Azure. La eficacia es un factor importante para garantizar la conservación de recursos y el funcionamiento en un entorno con recursos limitados. HTTPS (HTTP seguro), la versión segura estándar del sector del conocido protocolo HTTP, se admite en Azure IoT Hub, lo que permite una comunicación eficaz. Advanced Message </w:t>
-      </w:r>
-      <w:proofErr w:type="spellStart"/>
-      <w:r>
-        <w:rPr>
-          <w:rFonts w:ascii="Arial" w:hAnsi="Arial" w:cs="Arial"/>
-          <w:color w:val="000000"/>
-          <w:sz w:val="22"/>
-          <w:szCs w:val="22"/>
-          <w:lang w:val="es-AR"/>
-        </w:rPr>
-        <w:t>Queuing</w:t>
-      </w:r>
-      <w:proofErr w:type="spellEnd"/>
-      <w:r>
-        <w:rPr>
-          <w:rFonts w:ascii="Arial" w:hAnsi="Arial" w:cs="Arial"/>
-          <w:color w:val="000000"/>
-          <w:sz w:val="22"/>
-          <w:szCs w:val="22"/>
-          <w:lang w:val="es-AR"/>
-        </w:rPr>
-        <w:t xml:space="preserve"> </w:t>
-      </w:r>
-      <w:proofErr w:type="spellStart"/>
-      <w:r>
-        <w:rPr>
-          <w:rFonts w:ascii="Arial" w:hAnsi="Arial" w:cs="Arial"/>
-          <w:color w:val="000000"/>
-          <w:sz w:val="22"/>
-          <w:szCs w:val="22"/>
-          <w:lang w:val="es-AR"/>
-        </w:rPr>
-        <w:t>Protocol</w:t>
-      </w:r>
-      <w:proofErr w:type="spellEnd"/>
-      <w:r>
-        <w:rPr>
-          <w:rFonts w:ascii="Arial" w:hAnsi="Arial" w:cs="Arial"/>
-          <w:color w:val="000000"/>
-          <w:sz w:val="22"/>
-          <w:szCs w:val="22"/>
-          <w:lang w:val="es-AR"/>
-        </w:rPr>
-        <w:t xml:space="preserve"> (AMQP) y Message </w:t>
-      </w:r>
-      <w:proofErr w:type="spellStart"/>
-      <w:r>
-        <w:rPr>
-          <w:rFonts w:ascii="Arial" w:hAnsi="Arial" w:cs="Arial"/>
-          <w:color w:val="000000"/>
-          <w:sz w:val="22"/>
-          <w:szCs w:val="22"/>
-          <w:lang w:val="es-AR"/>
-        </w:rPr>
-        <w:t>Queuing</w:t>
-      </w:r>
-      <w:proofErr w:type="spellEnd"/>
-      <w:r>
-        <w:rPr>
-          <w:rFonts w:ascii="Arial" w:hAnsi="Arial" w:cs="Arial"/>
-          <w:color w:val="000000"/>
-          <w:sz w:val="22"/>
-          <w:szCs w:val="22"/>
-          <w:lang w:val="es-AR"/>
-        </w:rPr>
-        <w:t xml:space="preserve"> </w:t>
-      </w:r>
-      <w:proofErr w:type="spellStart"/>
-      <w:r>
-        <w:rPr>
-          <w:rFonts w:ascii="Arial" w:hAnsi="Arial" w:cs="Arial"/>
-          <w:color w:val="000000"/>
-          <w:sz w:val="22"/>
-          <w:szCs w:val="22"/>
-          <w:lang w:val="es-AR"/>
-        </w:rPr>
-        <w:t>Telemetry</w:t>
-      </w:r>
-      <w:proofErr w:type="spellEnd"/>
-      <w:r>
-        <w:rPr>
-          <w:rFonts w:ascii="Arial" w:hAnsi="Arial" w:cs="Arial"/>
-          <w:color w:val="000000"/>
-          <w:sz w:val="22"/>
-          <w:szCs w:val="22"/>
-          <w:lang w:val="es-AR"/>
-        </w:rPr>
-        <w:t xml:space="preserve"> Transport (MQTT), admitidos en Azure IoT Hub, están diseñados no solo para la eficacia en términos del uso de recursos, sino también para la entrega confiable de mensajes.</w:t>
+        <w:t xml:space="preserve"> conocidos con los que están emparejados, o con los que tienen rutas establecidas, como un centro de IoT de Azure. La eficacia es un factor importante para garantizar la conservación de recursos y el funcionamiento en un entorno con recursos limitados. HTTPS (HTTP seguro), la versión segura estándar del sector del conocido protocolo HTTP, se admite en Azure IoT Hub, lo que permite una comunicación eficaz. Advanced Message Queuing Protocol (AMQP) y Message Queuing Telemetry Transport (MQTT), admitidos en Azure IoT Hub, están diseñados no solo para la eficacia en términos del uso de recursos, sino también para la entrega confiable de mensajes.</w:t>
       </w:r>
     </w:p>
     <w:p>
@@ -18694,29 +18860,7 @@
           <w:szCs w:val="22"/>
           <w:lang w:val="es-AR"/>
         </w:rPr>
-        <w:t xml:space="preserve">io de las siguientes cuestiones, la robustez de IBM se deduce de la seguridad garantizada por IBM </w:t>
-      </w:r>
-      <w:proofErr w:type="spellStart"/>
-      <w:r>
-        <w:rPr>
-          <w:rFonts w:ascii="Arial" w:hAnsi="Arial" w:cs="Arial"/>
-          <w:color w:val="000000"/>
-          <w:sz w:val="22"/>
-          <w:szCs w:val="22"/>
-          <w:lang w:val="es-AR"/>
-        </w:rPr>
-        <w:t>verify</w:t>
-      </w:r>
-      <w:proofErr w:type="spellEnd"/>
-      <w:r>
-        <w:rPr>
-          <w:rFonts w:ascii="Arial" w:hAnsi="Arial" w:cs="Arial"/>
-          <w:color w:val="000000"/>
-          <w:sz w:val="22"/>
-          <w:szCs w:val="22"/>
-          <w:lang w:val="es-AR"/>
-        </w:rPr>
-        <w:t xml:space="preserve"> que </w:t>
+        <w:t xml:space="preserve">io de las siguientes cuestiones, la robustez de IBM se deduce de la seguridad garantizada por IBM verify que </w:t>
       </w:r>
       <w:r>
         <w:rPr>
@@ -18786,9 +18930,8 @@
           <w:szCs w:val="22"/>
           <w:lang w:val="es-MX"/>
         </w:rPr>
-        <w:t xml:space="preserve">Cloud </w:t>
-      </w:r>
-      <w:proofErr w:type="spellStart"/>
+        <w:t>Cloud identify- IBM 2016]</w:t>
+      </w:r>
       <w:r>
         <w:rPr>
           <w:rFonts w:ascii="Arial" w:hAnsi="Arial" w:cs="Arial"/>
@@ -18797,9 +18940,8 @@
           <w:szCs w:val="22"/>
           <w:lang w:val="es-MX"/>
         </w:rPr>
-        <w:t>identify</w:t>
-      </w:r>
-      <w:proofErr w:type="spellEnd"/>
+        <w:t xml:space="preserve"> en cuanto a Azure se puede inferir del producto lanzado hace ya mas de 5 años con el servicio de </w:t>
+      </w:r>
       <w:r>
         <w:rPr>
           <w:rFonts w:ascii="Arial" w:hAnsi="Arial" w:cs="Arial"/>
@@ -18808,7 +18950,7 @@
           <w:szCs w:val="22"/>
           <w:lang w:val="es-MX"/>
         </w:rPr>
-        <w:t>- IBM 2016]</w:t>
+        <w:t>Azure Active Directory</w:t>
       </w:r>
       <w:r>
         <w:rPr>
@@ -18818,7 +18960,7 @@
           <w:szCs w:val="22"/>
           <w:lang w:val="es-MX"/>
         </w:rPr>
-        <w:t xml:space="preserve"> en cuanto a Azure se puede inferir del producto lanzado hace ya mas de 5 años con el servicio de </w:t>
+        <w:t xml:space="preserve"> [</w:t>
       </w:r>
       <w:r>
         <w:rPr>
@@ -18828,9 +18970,8 @@
           <w:szCs w:val="22"/>
           <w:lang w:val="es-MX"/>
         </w:rPr>
-        <w:t xml:space="preserve">Azure Active </w:t>
-      </w:r>
-      <w:proofErr w:type="spellStart"/>
+        <w:t>Azure Active Directory</w:t>
+      </w:r>
       <w:r>
         <w:rPr>
           <w:rFonts w:ascii="Arial" w:hAnsi="Arial" w:cs="Arial"/>
@@ -18839,9 +18980,9 @@
           <w:szCs w:val="22"/>
           <w:lang w:val="es-MX"/>
         </w:rPr>
-        <w:t>Directory</w:t>
-      </w:r>
-      <w:proofErr w:type="spellEnd"/>
+        <w:t xml:space="preserve"> -Azure 2013], y luego AWS por medio de </w:t>
+      </w:r>
+      <w:bookmarkStart w:id="3" w:name="Infraestructura_global"/>
       <w:r>
         <w:rPr>
           <w:rFonts w:ascii="Arial" w:hAnsi="Arial" w:cs="Arial"/>
@@ -18850,8 +18991,9 @@
           <w:szCs w:val="22"/>
           <w:lang w:val="es-MX"/>
         </w:rPr>
-        <w:t xml:space="preserve"> [</w:t>
-      </w:r>
+        <w:t>Infraestructura global</w:t>
+      </w:r>
+      <w:bookmarkEnd w:id="3"/>
       <w:r>
         <w:rPr>
           <w:rFonts w:ascii="Arial" w:hAnsi="Arial" w:cs="Arial"/>
@@ -18860,9 +19002,8 @@
           <w:szCs w:val="22"/>
           <w:lang w:val="es-MX"/>
         </w:rPr>
-        <w:t xml:space="preserve">Azure Active </w:t>
-      </w:r>
-      <w:proofErr w:type="spellStart"/>
+        <w:t xml:space="preserve">  </w:t>
+      </w:r>
       <w:r>
         <w:rPr>
           <w:rFonts w:ascii="Arial" w:hAnsi="Arial" w:cs="Arial"/>
@@ -18871,72 +19012,7 @@
           <w:szCs w:val="22"/>
           <w:lang w:val="es-MX"/>
         </w:rPr>
-        <w:t>Directory</w:t>
-      </w:r>
-      <w:proofErr w:type="spellEnd"/>
-      <w:r>
-        <w:rPr>
-          <w:rFonts w:ascii="Arial" w:hAnsi="Arial" w:cs="Arial"/>
-          <w:color w:val="000000" w:themeColor="text1"/>
-          <w:sz w:val="22"/>
-          <w:szCs w:val="22"/>
-          <w:lang w:val="es-MX"/>
-        </w:rPr>
-        <w:t xml:space="preserve"> -Azure 2013], y luego AWS por medio de </w:t>
-      </w:r>
-      <w:bookmarkStart w:id="3" w:name="Infraestructura_global"/>
-      <w:r>
-        <w:rPr>
-          <w:rFonts w:ascii="Arial" w:hAnsi="Arial" w:cs="Arial"/>
-          <w:color w:val="000000" w:themeColor="text1"/>
-          <w:sz w:val="22"/>
-          <w:szCs w:val="22"/>
-          <w:lang w:val="es-MX"/>
-        </w:rPr>
-        <w:t>Infraestructura global</w:t>
-      </w:r>
-      <w:bookmarkEnd w:id="3"/>
-      <w:r>
-        <w:rPr>
-          <w:rFonts w:ascii="Arial" w:hAnsi="Arial" w:cs="Arial"/>
-          <w:color w:val="000000" w:themeColor="text1"/>
-          <w:sz w:val="22"/>
-          <w:szCs w:val="22"/>
-          <w:lang w:val="es-MX"/>
-        </w:rPr>
-        <w:t xml:space="preserve">  </w:t>
-      </w:r>
-      <w:r>
-        <w:rPr>
-          <w:rFonts w:ascii="Arial" w:hAnsi="Arial" w:cs="Arial"/>
-          <w:color w:val="000000" w:themeColor="text1"/>
-          <w:sz w:val="22"/>
-          <w:szCs w:val="22"/>
-          <w:lang w:val="es-MX"/>
-        </w:rPr>
-        <w:t xml:space="preserve">[Business </w:t>
-      </w:r>
-      <w:proofErr w:type="spellStart"/>
-      <w:r>
-        <w:rPr>
-          <w:rFonts w:ascii="Arial" w:hAnsi="Arial" w:cs="Arial"/>
-          <w:color w:val="000000" w:themeColor="text1"/>
-          <w:sz w:val="22"/>
-          <w:szCs w:val="22"/>
-          <w:lang w:val="es-MX"/>
-        </w:rPr>
-        <w:t>applications</w:t>
-      </w:r>
-      <w:proofErr w:type="spellEnd"/>
-      <w:r>
-        <w:rPr>
-          <w:rFonts w:ascii="Arial" w:hAnsi="Arial" w:cs="Arial"/>
-          <w:color w:val="000000" w:themeColor="text1"/>
-          <w:sz w:val="22"/>
-          <w:szCs w:val="22"/>
-          <w:lang w:val="es-MX"/>
-        </w:rPr>
-        <w:t>- AWS 2016]</w:t>
+        <w:t>[Business applications- AWS 2016]</w:t>
       </w:r>
       <w:r>
         <w:rPr>
@@ -19510,9 +19586,8 @@
           <w:szCs w:val="22"/>
           <w:lang w:val="es-MX"/>
         </w:rPr>
-        <w:t xml:space="preserve">Visual Studio </w:t>
-      </w:r>
-      <w:proofErr w:type="spellStart"/>
+        <w:t>Visual Studio Code</w:t>
+      </w:r>
       <w:r>
         <w:rPr>
           <w:rFonts w:ascii="Arial" w:hAnsi="Arial" w:cs="Arial"/>
@@ -19523,9 +19598,8 @@
           <w:szCs w:val="22"/>
           <w:lang w:val="es-MX"/>
         </w:rPr>
-        <w:t>Code</w:t>
-      </w:r>
-      <w:proofErr w:type="spellEnd"/>
+        <w:t xml:space="preserve"> (Azure)</w:t>
+      </w:r>
       <w:r>
         <w:rPr>
           <w:rFonts w:ascii="Arial" w:hAnsi="Arial" w:cs="Arial"/>
@@ -19536,18 +19610,6 @@
           <w:szCs w:val="22"/>
           <w:lang w:val="es-MX"/>
         </w:rPr>
-        <w:t xml:space="preserve"> (Azure)</w:t>
-      </w:r>
-      <w:r>
-        <w:rPr>
-          <w:rFonts w:ascii="Arial" w:hAnsi="Arial" w:cs="Arial"/>
-          <w:b/>
-          <w:bCs/>
-          <w:color w:val="000000"/>
-          <w:sz w:val="22"/>
-          <w:szCs w:val="22"/>
-          <w:lang w:val="es-MX"/>
-        </w:rPr>
         <w:t xml:space="preserve"> </w:t>
       </w:r>
       <w:r>
@@ -19560,59 +19622,7 @@
           <w:u w:val="none"/>
           <w:lang w:val="es-MX"/>
         </w:rPr>
-        <w:t>[</w:t>
-      </w:r>
-      <w:proofErr w:type="spellStart"/>
-      <w:r>
-        <w:rPr>
-          <w:rStyle w:val="Hipervnculo"/>
-          <w:rFonts w:ascii="Arial" w:hAnsi="Arial" w:cs="Arial"/>
-          <w:color w:val="000000" w:themeColor="text1"/>
-          <w:sz w:val="22"/>
-          <w:szCs w:val="22"/>
-          <w:u w:val="none"/>
-          <w:lang w:val="es-MX"/>
-        </w:rPr>
-        <w:t>visualstudio</w:t>
-      </w:r>
-      <w:proofErr w:type="spellEnd"/>
-      <w:r>
-        <w:rPr>
-          <w:rStyle w:val="Hipervnculo"/>
-          <w:rFonts w:ascii="Arial" w:hAnsi="Arial" w:cs="Arial"/>
-          <w:color w:val="000000" w:themeColor="text1"/>
-          <w:sz w:val="22"/>
-          <w:szCs w:val="22"/>
-          <w:u w:val="none"/>
-          <w:lang w:val="es-MX"/>
-        </w:rPr>
-        <w:t xml:space="preserve"> –</w:t>
-      </w:r>
-      <w:proofErr w:type="spellStart"/>
-      <w:r>
-        <w:rPr>
-          <w:rStyle w:val="Hipervnculo"/>
-          <w:rFonts w:ascii="Arial" w:hAnsi="Arial" w:cs="Arial"/>
-          <w:color w:val="000000" w:themeColor="text1"/>
-          <w:sz w:val="22"/>
-          <w:szCs w:val="22"/>
-          <w:u w:val="none"/>
-          <w:lang w:val="es-MX"/>
-        </w:rPr>
-        <w:t>azure</w:t>
-      </w:r>
-      <w:proofErr w:type="spellEnd"/>
-      <w:r>
-        <w:rPr>
-          <w:rStyle w:val="Hipervnculo"/>
-          <w:rFonts w:ascii="Arial" w:hAnsi="Arial" w:cs="Arial"/>
-          <w:color w:val="000000" w:themeColor="text1"/>
-          <w:sz w:val="22"/>
-          <w:szCs w:val="22"/>
-          <w:u w:val="none"/>
-          <w:lang w:val="es-MX"/>
-        </w:rPr>
-        <w:t xml:space="preserve"> 2018</w:t>
+        <w:t>[visualstudio –azure 2018</w:t>
       </w:r>
       <w:r>
         <w:rPr>
@@ -19831,7 +19841,6 @@
         <w:t xml:space="preserve">AWS </w:t>
       </w:r>
       <w:bookmarkEnd w:id="4"/>
-      <w:proofErr w:type="spellStart"/>
       <w:r>
         <w:rPr>
           <w:rFonts w:ascii="Arial" w:hAnsi="Arial" w:cs="Arial"/>
@@ -19843,7 +19852,6 @@
         </w:rPr>
         <w:t>CodeStar</w:t>
       </w:r>
-      <w:proofErr w:type="spellEnd"/>
       <w:r>
         <w:rPr>
           <w:rFonts w:ascii="Arial" w:hAnsi="Arial" w:cs="Arial"/>
@@ -19852,29 +19860,7 @@
           <w:szCs w:val="22"/>
           <w:lang w:val="es-AR"/>
         </w:rPr>
-        <w:t xml:space="preserve"> [AWS </w:t>
-      </w:r>
-      <w:proofErr w:type="spellStart"/>
-      <w:r>
-        <w:rPr>
-          <w:rFonts w:ascii="Arial" w:hAnsi="Arial" w:cs="Arial"/>
-          <w:color w:val="000000" w:themeColor="text1"/>
-          <w:sz w:val="22"/>
-          <w:szCs w:val="22"/>
-          <w:lang w:val="es-AR"/>
-        </w:rPr>
-        <w:t>CodeStar</w:t>
-      </w:r>
-      <w:proofErr w:type="spellEnd"/>
-      <w:r>
-        <w:rPr>
-          <w:rFonts w:ascii="Arial" w:hAnsi="Arial" w:cs="Arial"/>
-          <w:color w:val="000000" w:themeColor="text1"/>
-          <w:sz w:val="22"/>
-          <w:szCs w:val="22"/>
-          <w:lang w:val="es-AR"/>
-        </w:rPr>
-        <w:t>- AWS 2016]</w:t>
+        <w:t xml:space="preserve"> [AWS CodeStar- AWS 2016]</w:t>
       </w:r>
     </w:p>
     <w:p>
@@ -19901,29 +19887,7 @@
           <w:sz w:val="22"/>
           <w:szCs w:val="22"/>
         </w:rPr>
-        <w:t xml:space="preserve">AWS </w:t>
-      </w:r>
-      <w:proofErr w:type="spellStart"/>
-      <w:r>
-        <w:rPr>
-          <w:rFonts w:ascii="Arial" w:hAnsi="Arial" w:cs="Arial"/>
-          <w:bCs/>
-          <w:color w:val="000000" w:themeColor="text1"/>
-          <w:sz w:val="22"/>
-          <w:szCs w:val="22"/>
-        </w:rPr>
-        <w:t>CodeStar</w:t>
-      </w:r>
-      <w:proofErr w:type="spellEnd"/>
-      <w:r>
-        <w:rPr>
-          <w:rFonts w:ascii="Arial" w:hAnsi="Arial" w:cs="Arial"/>
-          <w:bCs/>
-          <w:color w:val="000000" w:themeColor="text1"/>
-          <w:sz w:val="22"/>
-          <w:szCs w:val="22"/>
-        </w:rPr>
-        <w:t xml:space="preserve"> permite desarrollar, compilar e implementar aplicaciones en AWS. AWS CodeStar proporciona una interfaz de usuario unificada que permite administrar actividades de desarrollo de software en un solo lugar. Cada proyecto AWS CodeStar incorpora un panel de administración de proyectos </w:t>
+        <w:t xml:space="preserve">AWS CodeStar permite desarrollar, compilar e implementar aplicaciones en AWS. AWS CodeStar proporciona una interfaz de usuario unificada que permite administrar actividades de desarrollo de software en un solo lugar. Cada proyecto AWS CodeStar incorpora un panel de administración de proyectos </w:t>
       </w:r>
       <w:r>
         <w:rPr>
@@ -20734,30 +20698,688 @@
           <w:szCs w:val="22"/>
           <w:lang w:val="es-MX"/>
         </w:rPr>
-        <w:t xml:space="preserve">realizado en aplicaciones de escritorio </w:t>
-      </w:r>
-      <w:proofErr w:type="spellStart"/>
-      <w:r>
-        <w:rPr>
-          <w:rFonts w:ascii="Arial" w:hAnsi="Arial" w:cs="Arial"/>
-          <w:color w:val="000000"/>
-          <w:sz w:val="22"/>
-          <w:szCs w:val="22"/>
-          <w:lang w:val="es-MX"/>
-        </w:rPr>
-        <w:t>openSource</w:t>
-      </w:r>
-      <w:proofErr w:type="spellEnd"/>
-      <w:r>
-        <w:rPr>
-          <w:rFonts w:ascii="Arial" w:hAnsi="Arial" w:cs="Arial"/>
-          <w:color w:val="000000"/>
-          <w:sz w:val="22"/>
-          <w:szCs w:val="22"/>
-          <w:lang w:val="es-MX"/>
+        <w:t xml:space="preserve">realizado en aplicaciones de escritorio openSource. </w:t>
+      </w:r>
+    </w:p>
+    <w:p>
+      <w:pPr>
+        <w:spacing w:after="160" w:line="259" w:lineRule="auto"/>
+        <w:jc w:val="both"/>
+        <w:rPr>
+          <w:rFonts w:ascii="Arial" w:hAnsi="Arial" w:cs="Arial"/>
+          <w:color w:val="000000"/>
+          <w:sz w:val="22"/>
+          <w:szCs w:val="22"/>
+          <w:lang w:val="es-MX"/>
+        </w:rPr>
+      </w:pPr>
+    </w:p>
+    <w:p>
+      <w:pPr>
+        <w:spacing w:after="160" w:line="259" w:lineRule="auto"/>
+        <w:jc w:val="both"/>
+        <w:rPr>
+          <w:rFonts w:ascii="Arial" w:hAnsi="Arial" w:cs="Arial"/>
+          <w:color w:val="000000"/>
+          <w:sz w:val="22"/>
+          <w:szCs w:val="22"/>
+          <w:lang w:val="es-MX"/>
+        </w:rPr>
+      </w:pPr>
+    </w:p>
+    <w:p>
+      <w:pPr>
+        <w:spacing w:after="160" w:line="259" w:lineRule="auto"/>
+        <w:jc w:val="both"/>
+        <w:rPr>
+          <w:rFonts w:ascii="Arial" w:hAnsi="Arial" w:cs="Arial"/>
+          <w:color w:val="000000"/>
+          <w:sz w:val="22"/>
+          <w:szCs w:val="22"/>
+          <w:lang w:val="es-MX"/>
+        </w:rPr>
+      </w:pPr>
+    </w:p>
+    <w:p>
+      <w:pPr>
+        <w:spacing w:after="160" w:line="259" w:lineRule="auto"/>
+        <w:jc w:val="both"/>
+        <w:rPr>
+          <w:rFonts w:ascii="Arial" w:hAnsi="Arial" w:cs="Arial"/>
+          <w:color w:val="000000"/>
+          <w:sz w:val="22"/>
+          <w:szCs w:val="22"/>
+          <w:lang w:val="es-MX"/>
+        </w:rPr>
+      </w:pPr>
+    </w:p>
+    <w:p>
+      <w:pPr>
+        <w:spacing w:after="160" w:line="259" w:lineRule="auto"/>
+        <w:jc w:val="both"/>
+        <w:rPr>
+          <w:rFonts w:ascii="Arial" w:hAnsi="Arial" w:cs="Arial"/>
+          <w:b/>
+          <w:color w:val="000000"/>
+          <w:sz w:val="22"/>
+          <w:szCs w:val="22"/>
+          <w:lang w:val="es-MX"/>
+        </w:rPr>
+      </w:pPr>
+      <w:r>
+        <w:rPr>
+          <w:rFonts w:ascii="Arial" w:hAnsi="Arial" w:cs="Arial"/>
+          <w:b/>
+          <w:color w:val="000000"/>
+          <w:sz w:val="22"/>
+          <w:szCs w:val="22"/>
+          <w:lang w:val="es-MX"/>
+        </w:rPr>
+        <w:t>6</w:t>
+      </w:r>
+      <w:r>
+        <w:rPr>
+          <w:rFonts w:ascii="Arial" w:hAnsi="Arial" w:cs="Arial"/>
+          <w:b/>
+          <w:color w:val="000000"/>
+          <w:sz w:val="22"/>
+          <w:szCs w:val="22"/>
+          <w:lang w:val="es-MX"/>
+        </w:rPr>
+        <w:t>.</w:t>
+      </w:r>
+      <w:r>
+        <w:rPr>
+          <w:rFonts w:ascii="Arial" w:hAnsi="Arial" w:cs="Arial"/>
+          <w:b/>
+          <w:color w:val="000000"/>
+          <w:sz w:val="22"/>
+          <w:szCs w:val="22"/>
+          <w:lang w:val="es-MX"/>
+        </w:rPr>
+        <w:t xml:space="preserve"> </w:t>
+      </w:r>
+      <w:r>
+        <w:rPr>
+          <w:rFonts w:ascii="Arial" w:hAnsi="Arial" w:cs="Arial"/>
+          <w:b/>
+          <w:color w:val="000000"/>
+          <w:sz w:val="22"/>
+          <w:szCs w:val="22"/>
+        </w:rPr>
+        <w:t>Consideraciones de la solución de Nube</w:t>
+      </w:r>
+    </w:p>
+    <w:p>
+      <w:pPr>
+        <w:spacing w:after="160" w:line="259" w:lineRule="auto"/>
+        <w:jc w:val="both"/>
+        <w:rPr>
+          <w:rFonts w:ascii="Arial" w:hAnsi="Arial" w:cs="Arial"/>
+          <w:color w:val="000000"/>
+          <w:sz w:val="22"/>
+          <w:szCs w:val="22"/>
+          <w:lang w:val="es-MX"/>
+        </w:rPr>
+      </w:pPr>
+      <w:r>
+        <w:rPr>
+          <w:rFonts w:ascii="Arial" w:hAnsi="Arial" w:cs="Arial"/>
+          <w:color w:val="000000"/>
+          <w:sz w:val="22"/>
+          <w:szCs w:val="22"/>
+          <w:lang w:val="es-MX"/>
+        </w:rPr>
+        <w:t>Una vez elegida el prestador de servicio</w:t>
+      </w:r>
+      <w:r>
+        <w:rPr>
+          <w:rFonts w:ascii="Arial" w:hAnsi="Arial" w:cs="Arial"/>
+          <w:color w:val="000000"/>
+          <w:sz w:val="22"/>
+          <w:szCs w:val="22"/>
+          <w:lang w:val="es-MX"/>
+        </w:rPr>
+        <w:t xml:space="preserve"> Azure con los productos de IoT </w:t>
+      </w:r>
+      <w:r>
+        <w:rPr>
+          <w:rFonts w:ascii="Arial" w:hAnsi="Arial" w:cs="Arial"/>
+          <w:color w:val="000000"/>
+          <w:sz w:val="22"/>
+          <w:szCs w:val="22"/>
+          <w:lang w:val="es-MX"/>
+        </w:rPr>
+        <w:t xml:space="preserve">Hub </w:t>
+      </w:r>
+      <w:r>
+        <w:rPr>
+          <w:rFonts w:ascii="Arial" w:hAnsi="Arial" w:cs="Arial"/>
+          <w:color w:val="000000"/>
+          <w:sz w:val="22"/>
+          <w:szCs w:val="22"/>
+          <w:lang w:val="es-MX"/>
+        </w:rPr>
+        <w:t xml:space="preserve">detallada en el punto </w:t>
+      </w:r>
+      <w:r>
+        <w:rPr>
+          <w:rFonts w:ascii="Arial" w:hAnsi="Arial" w:cs="Arial"/>
+          <w:bCs/>
+          <w:color w:val="000000"/>
+          <w:sz w:val="22"/>
+          <w:szCs w:val="22"/>
+          <w:lang w:val="es-AR"/>
+        </w:rPr>
+        <w:t>5.4.1.3</w:t>
+      </w:r>
+      <w:r>
+        <w:rPr>
+          <w:rFonts w:ascii="Arial" w:hAnsi="Arial" w:cs="Arial"/>
+          <w:bCs/>
+          <w:color w:val="000000"/>
+          <w:sz w:val="22"/>
+          <w:szCs w:val="22"/>
+          <w:lang w:val="es-AR"/>
+        </w:rPr>
+        <w:t>.2.1</w:t>
+      </w:r>
+      <w:r>
+        <w:rPr>
+          <w:rFonts w:ascii="Arial" w:hAnsi="Arial" w:cs="Arial"/>
+          <w:color w:val="000000"/>
+          <w:sz w:val="22"/>
+          <w:szCs w:val="22"/>
+          <w:lang w:val="es-MX"/>
+        </w:rPr>
+        <w:t xml:space="preserve">, Base de </w:t>
+      </w:r>
+      <w:r>
+        <w:rPr>
+          <w:rFonts w:ascii="Arial" w:hAnsi="Arial" w:cs="Arial"/>
+          <w:color w:val="000000"/>
+          <w:sz w:val="22"/>
+          <w:szCs w:val="22"/>
+          <w:lang w:val="es-MX"/>
+        </w:rPr>
+        <w:t>datos Microsoft</w:t>
+      </w:r>
+      <w:r>
+        <w:rPr>
+          <w:rFonts w:ascii="Arial" w:hAnsi="Arial" w:cs="Arial"/>
+          <w:color w:val="000000"/>
+          <w:sz w:val="22"/>
+          <w:szCs w:val="22"/>
+        </w:rPr>
+        <w:t xml:space="preserve"> Azure SQL Server</w:t>
+      </w:r>
+      <w:r>
+        <w:rPr>
+          <w:rFonts w:ascii="Arial" w:hAnsi="Arial" w:cs="Arial"/>
+          <w:color w:val="000000"/>
+          <w:sz w:val="22"/>
+          <w:szCs w:val="22"/>
+        </w:rPr>
+        <w:t xml:space="preserve"> detallada en el punto </w:t>
+      </w:r>
+      <w:r>
+        <w:rPr>
+          <w:rFonts w:ascii="Arial" w:hAnsi="Arial" w:cs="Arial"/>
+          <w:color w:val="000000"/>
+          <w:sz w:val="22"/>
+          <w:szCs w:val="22"/>
+        </w:rPr>
+        <w:t xml:space="preserve">5.4.1.1.1.1.1 </w:t>
+      </w:r>
+      <w:r>
+        <w:rPr>
+          <w:rFonts w:ascii="Arial" w:hAnsi="Arial" w:cs="Arial"/>
+          <w:color w:val="000000"/>
+          <w:sz w:val="22"/>
+          <w:szCs w:val="22"/>
+          <w:lang w:val="es-MX"/>
+        </w:rPr>
+        <w:t xml:space="preserve">y </w:t>
+      </w:r>
+      <w:r>
+        <w:rPr>
+          <w:rFonts w:ascii="Arial" w:hAnsi="Arial" w:cs="Arial"/>
+          <w:color w:val="000000"/>
+          <w:sz w:val="22"/>
+          <w:szCs w:val="22"/>
+          <w:lang w:val="es-MX"/>
+        </w:rPr>
+        <w:t xml:space="preserve">el </w:t>
+      </w:r>
+      <w:r>
+        <w:rPr>
+          <w:rFonts w:ascii="Arial" w:hAnsi="Arial" w:cs="Arial"/>
+          <w:color w:val="000000"/>
+          <w:sz w:val="22"/>
+          <w:szCs w:val="22"/>
+          <w:lang w:val="es-MX"/>
+        </w:rPr>
+        <w:t>almacenamiento</w:t>
+      </w:r>
+      <w:r>
+        <w:rPr>
+          <w:rFonts w:ascii="Arial" w:hAnsi="Arial" w:cs="Arial"/>
+          <w:color w:val="000000"/>
+          <w:sz w:val="22"/>
+          <w:szCs w:val="22"/>
+          <w:lang w:val="es-MX"/>
+        </w:rPr>
+        <w:t xml:space="preserve"> </w:t>
+      </w:r>
+      <w:r>
+        <w:rPr>
+          <w:rFonts w:ascii="Arial" w:hAnsi="Arial" w:cs="Arial"/>
+          <w:bCs/>
+          <w:color w:val="000000"/>
+          <w:sz w:val="22"/>
+          <w:szCs w:val="22"/>
+        </w:rPr>
+        <w:t>Microsoft Azure File Storage</w:t>
+      </w:r>
+      <w:r>
+        <w:rPr>
+          <w:rFonts w:ascii="Arial" w:hAnsi="Arial" w:cs="Arial"/>
+          <w:bCs/>
+          <w:color w:val="000000"/>
+          <w:sz w:val="22"/>
+          <w:szCs w:val="22"/>
+        </w:rPr>
+        <w:t xml:space="preserve"> en el punto </w:t>
+      </w:r>
+      <w:r>
+        <w:rPr>
+          <w:rFonts w:ascii="Arial" w:hAnsi="Arial" w:cs="Arial"/>
+          <w:color w:val="000000"/>
+          <w:sz w:val="22"/>
+          <w:szCs w:val="22"/>
+          <w:lang w:val="es-MX"/>
+        </w:rPr>
+        <w:t>5.4.1.2.1</w:t>
+      </w:r>
+      <w:r>
+        <w:rPr>
+          <w:rFonts w:ascii="Arial" w:hAnsi="Arial" w:cs="Arial"/>
+          <w:color w:val="000000"/>
+          <w:sz w:val="22"/>
+          <w:szCs w:val="22"/>
+          <w:lang w:val="es-MX"/>
+        </w:rPr>
+        <w:t xml:space="preserve">, </w:t>
+      </w:r>
+      <w:r>
+        <w:rPr>
+          <w:rFonts w:ascii="Arial" w:hAnsi="Arial" w:cs="Arial"/>
+          <w:color w:val="000000"/>
+          <w:sz w:val="22"/>
+          <w:szCs w:val="22"/>
+          <w:lang w:val="es-MX"/>
+        </w:rPr>
+        <w:t>se deberá conocer cuáles son los requisitos tanto del ha</w:t>
+      </w:r>
+      <w:r>
+        <w:rPr>
+          <w:rFonts w:ascii="Arial" w:hAnsi="Arial" w:cs="Arial"/>
+          <w:color w:val="000000"/>
+          <w:sz w:val="22"/>
+          <w:szCs w:val="22"/>
+          <w:lang w:val="es-MX"/>
+        </w:rPr>
+        <w:t>rdware como los requisitos del</w:t>
+      </w:r>
+      <w:r>
+        <w:rPr>
+          <w:rFonts w:ascii="Arial" w:hAnsi="Arial" w:cs="Arial"/>
+          <w:color w:val="000000"/>
+          <w:sz w:val="22"/>
+          <w:szCs w:val="22"/>
+          <w:lang w:val="es-MX"/>
+        </w:rPr>
+        <w:t xml:space="preserve"> </w:t>
+      </w:r>
+      <w:r>
+        <w:rPr>
+          <w:rFonts w:ascii="Arial" w:hAnsi="Arial" w:cs="Arial"/>
+          <w:color w:val="000000"/>
+          <w:sz w:val="22"/>
+          <w:szCs w:val="22"/>
+          <w:lang w:val="es-MX"/>
+        </w:rPr>
+        <w:t>producto</w:t>
+      </w:r>
+      <w:r>
+        <w:rPr>
+          <w:rFonts w:ascii="Arial" w:hAnsi="Arial" w:cs="Arial"/>
+          <w:color w:val="000000"/>
+          <w:sz w:val="22"/>
+          <w:szCs w:val="22"/>
+          <w:lang w:val="es-MX"/>
+        </w:rPr>
+        <w:t xml:space="preserve">. A continuación, se </w:t>
+      </w:r>
+      <w:r>
+        <w:rPr>
+          <w:rFonts w:ascii="Arial" w:hAnsi="Arial" w:cs="Arial"/>
+          <w:color w:val="000000"/>
+          <w:sz w:val="22"/>
+          <w:szCs w:val="22"/>
+          <w:lang w:val="es-MX"/>
+        </w:rPr>
+        <w:t>detallará algunas cuestiones a tener en cuenta.</w:t>
+      </w:r>
+    </w:p>
+    <w:p>
+      <w:pPr>
+        <w:spacing w:after="160" w:line="259" w:lineRule="auto"/>
+        <w:jc w:val="both"/>
+        <w:rPr>
+          <w:rFonts w:ascii="Arial" w:hAnsi="Arial" w:cs="Arial"/>
+          <w:b/>
+          <w:color w:val="000000"/>
+          <w:sz w:val="22"/>
+          <w:szCs w:val="22"/>
+          <w:lang w:val="es-MX"/>
+        </w:rPr>
+      </w:pPr>
+      <w:r>
+        <w:rPr>
+          <w:rFonts w:ascii="Arial" w:hAnsi="Arial" w:cs="Arial"/>
+          <w:b/>
+          <w:color w:val="000000"/>
+          <w:sz w:val="22"/>
+          <w:szCs w:val="22"/>
+          <w:lang w:val="es-MX"/>
+        </w:rPr>
+        <w:t xml:space="preserve">6.1. Características de red </w:t>
+      </w:r>
+    </w:p>
+    <w:p>
+      <w:pPr>
+        <w:spacing w:after="160" w:line="259" w:lineRule="auto"/>
+        <w:jc w:val="both"/>
+        <w:rPr>
+          <w:rFonts w:ascii="Arial" w:hAnsi="Arial" w:cs="Arial"/>
+          <w:color w:val="000000"/>
+          <w:sz w:val="22"/>
+          <w:szCs w:val="22"/>
+        </w:rPr>
+      </w:pPr>
+      <w:r>
+        <w:rPr>
+          <w:rFonts w:ascii="Arial" w:hAnsi="Arial" w:cs="Arial"/>
+          <w:color w:val="000000"/>
+          <w:sz w:val="22"/>
+          <w:szCs w:val="22"/>
+        </w:rPr>
+        <w:t>Para conectarse a la base de datos</w:t>
+      </w:r>
+      <w:r>
+        <w:rPr>
+          <w:rFonts w:ascii="Arial" w:hAnsi="Arial" w:cs="Arial"/>
+          <w:color w:val="000000"/>
+          <w:sz w:val="22"/>
+          <w:szCs w:val="22"/>
+        </w:rPr>
+        <w:t xml:space="preserve"> de </w:t>
+      </w:r>
+      <w:r>
+        <w:rPr>
+          <w:rFonts w:ascii="Arial" w:hAnsi="Arial" w:cs="Arial"/>
+          <w:color w:val="000000"/>
+          <w:sz w:val="22"/>
+          <w:szCs w:val="22"/>
+        </w:rPr>
+        <w:t>Un servid</w:t>
+      </w:r>
+      <w:r>
+        <w:rPr>
+          <w:rFonts w:ascii="Arial" w:hAnsi="Arial" w:cs="Arial"/>
+          <w:color w:val="000000"/>
+          <w:sz w:val="22"/>
+          <w:szCs w:val="22"/>
+        </w:rPr>
+        <w:t>or de Azure SQL Database</w:t>
+      </w:r>
+      <w:r>
+        <w:rPr>
+          <w:rFonts w:ascii="Arial" w:hAnsi="Arial" w:cs="Arial"/>
+          <w:color w:val="000000"/>
+          <w:sz w:val="22"/>
+          <w:szCs w:val="22"/>
+        </w:rPr>
+        <w:t xml:space="preserve"> </w:t>
+      </w:r>
+      <w:r>
+        <w:rPr>
+          <w:rFonts w:ascii="Arial" w:hAnsi="Arial" w:cs="Arial"/>
+          <w:color w:val="000000"/>
+          <w:sz w:val="22"/>
+          <w:szCs w:val="22"/>
+        </w:rPr>
+        <w:t xml:space="preserve">se deberá conectar por el protocolo de comunicación en la capa de transporte por TCP </w:t>
+      </w:r>
+      <w:r>
+        <w:rPr>
+          <w:rFonts w:ascii="Arial" w:hAnsi="Arial" w:cs="Arial"/>
+          <w:color w:val="000000"/>
+          <w:sz w:val="22"/>
+          <w:szCs w:val="22"/>
+        </w:rPr>
+        <w:t>en el puerto 1433</w:t>
+      </w:r>
+      <w:r>
+        <w:rPr>
+          <w:rFonts w:ascii="Arial" w:hAnsi="Arial" w:cs="Arial"/>
+          <w:color w:val="000000"/>
+          <w:sz w:val="22"/>
+          <w:szCs w:val="22"/>
+        </w:rPr>
+        <w:t>. </w:t>
+      </w:r>
+      <w:r>
+        <w:rPr>
+          <w:rFonts w:ascii="Arial" w:hAnsi="Arial" w:cs="Arial"/>
+          <w:color w:val="000000"/>
+          <w:sz w:val="22"/>
+          <w:szCs w:val="22"/>
+        </w:rPr>
+        <w:t xml:space="preserve"> S</w:t>
+      </w:r>
+      <w:r>
+        <w:rPr>
+          <w:rFonts w:ascii="Arial" w:hAnsi="Arial" w:cs="Arial"/>
+          <w:color w:val="000000"/>
+          <w:sz w:val="22"/>
+          <w:szCs w:val="22"/>
+        </w:rPr>
+        <w:t xml:space="preserve">e </w:t>
+      </w:r>
+      <w:r>
+        <w:rPr>
+          <w:rFonts w:ascii="Arial" w:hAnsi="Arial" w:cs="Arial"/>
+          <w:color w:val="000000"/>
+          <w:sz w:val="22"/>
+          <w:szCs w:val="22"/>
+        </w:rPr>
+        <w:t>necesita detalles de base de datos (como el nombre de host)</w:t>
+      </w:r>
+      <w:r>
+        <w:rPr>
+          <w:rFonts w:ascii="Arial" w:hAnsi="Arial" w:cs="Arial"/>
+          <w:color w:val="000000"/>
+          <w:sz w:val="22"/>
+          <w:szCs w:val="22"/>
+        </w:rPr>
+        <w:t>,</w:t>
+      </w:r>
+      <w:r>
+        <w:rPr>
+          <w:rFonts w:ascii="Arial" w:hAnsi="Arial" w:cs="Arial"/>
+          <w:color w:val="000000"/>
+          <w:sz w:val="22"/>
+          <w:szCs w:val="22"/>
+        </w:rPr>
+        <w:t xml:space="preserve"> primero se </w:t>
+      </w:r>
+      <w:r>
+        <w:rPr>
+          <w:rFonts w:ascii="Arial" w:hAnsi="Arial" w:cs="Arial"/>
+          <w:color w:val="000000"/>
+          <w:sz w:val="22"/>
+          <w:szCs w:val="22"/>
+        </w:rPr>
+        <w:t xml:space="preserve">debe tener instalado y corriendo </w:t>
+      </w:r>
+      <w:r>
+        <w:rPr>
+          <w:rFonts w:ascii="Arial" w:hAnsi="Arial" w:cs="Arial"/>
+          <w:bCs/>
+          <w:color w:val="000000"/>
+          <w:sz w:val="22"/>
+          <w:szCs w:val="22"/>
+        </w:rPr>
+        <w:t>SQL Server Management Studio</w:t>
+      </w:r>
+      <w:r>
+        <w:rPr>
+          <w:rFonts w:ascii="Arial" w:hAnsi="Arial" w:cs="Arial"/>
+          <w:color w:val="000000"/>
+          <w:sz w:val="22"/>
+          <w:szCs w:val="22"/>
+        </w:rPr>
+        <w:t> (</w:t>
+      </w:r>
+      <w:r>
+        <w:rPr>
+          <w:rFonts w:ascii="Arial" w:hAnsi="Arial" w:cs="Arial"/>
+          <w:bCs/>
+          <w:color w:val="000000"/>
+          <w:sz w:val="22"/>
+          <w:szCs w:val="22"/>
+        </w:rPr>
+        <w:t>SSMS</w:t>
+      </w:r>
+      <w:r>
+        <w:rPr>
+          <w:rFonts w:ascii="Arial" w:hAnsi="Arial" w:cs="Arial"/>
+          <w:color w:val="000000"/>
+          <w:sz w:val="22"/>
+          <w:szCs w:val="22"/>
+        </w:rPr>
+        <w:t>). Dentro de un</w:t>
+      </w:r>
+      <w:r>
+        <w:rPr>
+          <w:rFonts w:ascii="Arial" w:hAnsi="Arial" w:cs="Arial"/>
+          <w:color w:val="000000"/>
+          <w:sz w:val="22"/>
+          <w:szCs w:val="22"/>
+        </w:rPr>
+        <w:t xml:space="preserve"> ordenador para hacer las configuraciones. Y luego poder acceder por el puerto 1433, en simples palabras se debe fabricar la base de datos para luego poder accederla</w:t>
+      </w:r>
+      <w:r>
+        <w:rPr>
+          <w:rFonts w:ascii="Arial" w:hAnsi="Arial" w:cs="Arial"/>
+          <w:color w:val="000000"/>
+          <w:sz w:val="22"/>
+          <w:szCs w:val="22"/>
+        </w:rPr>
+        <w:t xml:space="preserve"> y trabajarla como una ABM (alta, baja, modificación)</w:t>
+      </w:r>
+      <w:r>
+        <w:rPr>
+          <w:rFonts w:ascii="Arial" w:hAnsi="Arial" w:cs="Arial"/>
+          <w:color w:val="000000"/>
+          <w:sz w:val="22"/>
+          <w:szCs w:val="22"/>
         </w:rPr>
         <w:t xml:space="preserve">. </w:t>
       </w:r>
+      <w:r>
+        <w:rPr>
+          <w:rFonts w:ascii="Arial" w:hAnsi="Arial" w:cs="Arial"/>
+          <w:color w:val="000000"/>
+          <w:sz w:val="22"/>
+          <w:szCs w:val="22"/>
+        </w:rPr>
+        <w:t>Con lo que respecta a lo planteado para el proyecto de estacionamiento. El mismo será accedido desde el dispositivo directamente sin un ordenador de por medio, esto conlleva a utilizar protocolos de comunicación, tales como HTML (</w:t>
+      </w:r>
+      <w:r>
+        <w:rPr>
+          <w:rFonts w:ascii="Arial" w:hAnsi="Arial" w:cs="Arial"/>
+          <w:color w:val="000000"/>
+          <w:sz w:val="22"/>
+          <w:szCs w:val="22"/>
+        </w:rPr>
+        <w:t>Lenguaje de Marcas de Hipertexto</w:t>
+      </w:r>
+      <w:r>
+        <w:rPr>
+          <w:rFonts w:ascii="Arial" w:hAnsi="Arial" w:cs="Arial"/>
+          <w:color w:val="000000"/>
+          <w:sz w:val="22"/>
+          <w:szCs w:val="22"/>
+        </w:rPr>
+        <w:t xml:space="preserve">) o MQTT (un </w:t>
+      </w:r>
+      <w:r>
+        <w:rPr>
+          <w:rFonts w:ascii="Arial" w:hAnsi="Arial" w:cs="Arial"/>
+          <w:color w:val="000000"/>
+          <w:sz w:val="22"/>
+          <w:szCs w:val="22"/>
+        </w:rPr>
+        <w:t>protocolo de mensajería basado en ISO estándar de publicación-suscripción</w:t>
+      </w:r>
+      <w:r>
+        <w:rPr>
+          <w:rFonts w:ascii="Arial" w:hAnsi="Arial" w:cs="Arial"/>
+          <w:color w:val="000000"/>
+          <w:sz w:val="22"/>
+          <w:szCs w:val="22"/>
+        </w:rPr>
+        <w:t>) que explicaremos con profundidad en el punto 6.3. Haciendo hincapié en el proyecto de estacionamiento, recordar en pocas palabras que este dispositivo cuenta con varios sensores trabajando todos en conjunto. Por ende, necesita una conexión liviana y precisa, quiere decir que solo envíe y reciba paquetes de datos cuando sea necesario y en un formato plano y practico como lo es JSON (</w:t>
+      </w:r>
+      <w:r>
+        <w:rPr>
+          <w:rFonts w:ascii="Arial" w:hAnsi="Arial" w:cs="Arial"/>
+          <w:color w:val="000000"/>
+          <w:sz w:val="22"/>
+          <w:szCs w:val="22"/>
+        </w:rPr>
+        <w:t>JavaScript Object Notation</w:t>
+      </w:r>
+      <w:r>
+        <w:rPr>
+          <w:rFonts w:ascii="Arial" w:hAnsi="Arial" w:cs="Arial"/>
+          <w:color w:val="000000"/>
+          <w:sz w:val="22"/>
+          <w:szCs w:val="22"/>
+        </w:rPr>
+        <w:t xml:space="preserve">) que </w:t>
+      </w:r>
+      <w:r>
+        <w:rPr>
+          <w:rFonts w:ascii="Arial" w:hAnsi="Arial" w:cs="Arial"/>
+          <w:color w:val="000000"/>
+          <w:sz w:val="22"/>
+          <w:szCs w:val="22"/>
+        </w:rPr>
+        <w:t>es un formato de texto sencillo para el intercambio de datos.</w:t>
+      </w:r>
+      <w:r>
+        <w:rPr>
+          <w:rFonts w:ascii="Arial" w:hAnsi="Arial" w:cs="Arial"/>
+          <w:color w:val="000000"/>
+          <w:sz w:val="22"/>
+          <w:szCs w:val="22"/>
+        </w:rPr>
+        <w:t xml:space="preserve"> </w:t>
+      </w:r>
     </w:p>
     <w:p>
       <w:pPr>
@@ -20768,736 +21390,16 @@
           <w:color w:val="000000"/>
           <w:sz w:val="22"/>
           <w:szCs w:val="22"/>
-          <w:lang w:val="es-MX"/>
-        </w:rPr>
-      </w:pPr>
-    </w:p>
-    <w:p>
-      <w:pPr>
-        <w:spacing w:after="160" w:line="259" w:lineRule="auto"/>
-        <w:jc w:val="both"/>
-        <w:rPr>
-          <w:rFonts w:ascii="Arial" w:hAnsi="Arial" w:cs="Arial"/>
-          <w:color w:val="000000"/>
-          <w:sz w:val="22"/>
-          <w:szCs w:val="22"/>
-          <w:lang w:val="es-MX"/>
-        </w:rPr>
-      </w:pPr>
-    </w:p>
-    <w:p>
-      <w:pPr>
-        <w:spacing w:after="160" w:line="259" w:lineRule="auto"/>
-        <w:jc w:val="both"/>
-        <w:rPr>
-          <w:rFonts w:ascii="Arial" w:hAnsi="Arial" w:cs="Arial"/>
-          <w:color w:val="000000"/>
-          <w:sz w:val="22"/>
-          <w:szCs w:val="22"/>
-          <w:lang w:val="es-MX"/>
-        </w:rPr>
-      </w:pPr>
-    </w:p>
-    <w:p>
-      <w:pPr>
-        <w:spacing w:after="160" w:line="259" w:lineRule="auto"/>
-        <w:jc w:val="both"/>
-        <w:rPr>
-          <w:rFonts w:ascii="Arial" w:hAnsi="Arial" w:cs="Arial"/>
-          <w:color w:val="000000"/>
-          <w:sz w:val="22"/>
-          <w:szCs w:val="22"/>
-          <w:lang w:val="es-MX"/>
-        </w:rPr>
-      </w:pPr>
-    </w:p>
-    <w:p>
-      <w:pPr>
-        <w:spacing w:after="160" w:line="259" w:lineRule="auto"/>
-        <w:jc w:val="both"/>
-        <w:rPr>
-          <w:rFonts w:ascii="Arial" w:hAnsi="Arial" w:cs="Arial"/>
-          <w:b/>
-          <w:color w:val="000000"/>
-          <w:sz w:val="22"/>
-          <w:szCs w:val="22"/>
-          <w:lang w:val="es-MX"/>
-        </w:rPr>
-      </w:pPr>
-      <w:r>
-        <w:rPr>
-          <w:rFonts w:ascii="Arial" w:hAnsi="Arial" w:cs="Arial"/>
-          <w:b/>
-          <w:color w:val="000000"/>
-          <w:sz w:val="22"/>
-          <w:szCs w:val="22"/>
-          <w:lang w:val="es-MX"/>
-        </w:rPr>
-        <w:t>6</w:t>
-      </w:r>
-      <w:r>
-        <w:rPr>
-          <w:rFonts w:ascii="Arial" w:hAnsi="Arial" w:cs="Arial"/>
-          <w:b/>
-          <w:color w:val="000000"/>
-          <w:sz w:val="22"/>
-          <w:szCs w:val="22"/>
-          <w:lang w:val="es-MX"/>
-        </w:rPr>
-        <w:t>.</w:t>
-      </w:r>
-      <w:r>
-        <w:rPr>
-          <w:rFonts w:ascii="Arial" w:hAnsi="Arial" w:cs="Arial"/>
-          <w:b/>
-          <w:color w:val="000000"/>
-          <w:sz w:val="22"/>
-          <w:szCs w:val="22"/>
-          <w:lang w:val="es-MX"/>
-        </w:rPr>
-        <w:t xml:space="preserve"> </w:t>
-      </w:r>
-      <w:r>
-        <w:rPr>
-          <w:rFonts w:ascii="Arial" w:hAnsi="Arial" w:cs="Arial"/>
-          <w:b/>
-          <w:color w:val="000000"/>
-          <w:sz w:val="22"/>
-          <w:szCs w:val="22"/>
-        </w:rPr>
-        <w:t>Consideraciones de la solución de Nube</w:t>
-      </w:r>
-    </w:p>
-    <w:p>
-      <w:pPr>
-        <w:spacing w:after="160" w:line="259" w:lineRule="auto"/>
-        <w:jc w:val="both"/>
-        <w:rPr>
-          <w:rFonts w:ascii="Arial" w:hAnsi="Arial" w:cs="Arial"/>
-          <w:color w:val="000000"/>
-          <w:sz w:val="22"/>
-          <w:szCs w:val="22"/>
-          <w:lang w:val="es-MX"/>
-        </w:rPr>
-      </w:pPr>
-      <w:r>
-        <w:rPr>
-          <w:rFonts w:ascii="Arial" w:hAnsi="Arial" w:cs="Arial"/>
-          <w:color w:val="000000"/>
-          <w:sz w:val="22"/>
-          <w:szCs w:val="22"/>
-          <w:lang w:val="es-MX"/>
-        </w:rPr>
-        <w:t>Una vez elegida el prestador de servicio</w:t>
-      </w:r>
-      <w:r>
-        <w:rPr>
-          <w:rFonts w:ascii="Arial" w:hAnsi="Arial" w:cs="Arial"/>
-          <w:color w:val="000000"/>
-          <w:sz w:val="22"/>
-          <w:szCs w:val="22"/>
-          <w:lang w:val="es-MX"/>
-        </w:rPr>
-        <w:t xml:space="preserve"> Azure con los productos de IoT </w:t>
-      </w:r>
-      <w:r>
-        <w:rPr>
-          <w:rFonts w:ascii="Arial" w:hAnsi="Arial" w:cs="Arial"/>
-          <w:color w:val="000000"/>
-          <w:sz w:val="22"/>
-          <w:szCs w:val="22"/>
-          <w:lang w:val="es-MX"/>
-        </w:rPr>
-        <w:t xml:space="preserve">Hub </w:t>
-      </w:r>
-      <w:r>
-        <w:rPr>
-          <w:rFonts w:ascii="Arial" w:hAnsi="Arial" w:cs="Arial"/>
-          <w:color w:val="000000"/>
-          <w:sz w:val="22"/>
-          <w:szCs w:val="22"/>
-          <w:lang w:val="es-MX"/>
-        </w:rPr>
-        <w:t xml:space="preserve">detallada en el punto </w:t>
-      </w:r>
-      <w:r>
-        <w:rPr>
-          <w:rFonts w:ascii="Arial" w:hAnsi="Arial" w:cs="Arial"/>
-          <w:bCs/>
-          <w:color w:val="000000"/>
-          <w:sz w:val="22"/>
-          <w:szCs w:val="22"/>
-          <w:lang w:val="es-AR"/>
-        </w:rPr>
-        <w:t>5.4.1.3</w:t>
-      </w:r>
-      <w:r>
-        <w:rPr>
-          <w:rFonts w:ascii="Arial" w:hAnsi="Arial" w:cs="Arial"/>
-          <w:bCs/>
-          <w:color w:val="000000"/>
-          <w:sz w:val="22"/>
-          <w:szCs w:val="22"/>
-          <w:lang w:val="es-AR"/>
-        </w:rPr>
-        <w:t>.2.1</w:t>
-      </w:r>
-      <w:r>
-        <w:rPr>
-          <w:rFonts w:ascii="Arial" w:hAnsi="Arial" w:cs="Arial"/>
-          <w:color w:val="000000"/>
-          <w:sz w:val="22"/>
-          <w:szCs w:val="22"/>
-          <w:lang w:val="es-MX"/>
-        </w:rPr>
-        <w:t xml:space="preserve">, Base de </w:t>
-      </w:r>
-      <w:r>
-        <w:rPr>
-          <w:rFonts w:ascii="Arial" w:hAnsi="Arial" w:cs="Arial"/>
-          <w:color w:val="000000"/>
-          <w:sz w:val="22"/>
-          <w:szCs w:val="22"/>
-          <w:lang w:val="es-MX"/>
-        </w:rPr>
-        <w:t>datos Microsoft</w:t>
-      </w:r>
-      <w:r>
-        <w:rPr>
-          <w:rFonts w:ascii="Arial" w:hAnsi="Arial" w:cs="Arial"/>
-          <w:color w:val="000000"/>
-          <w:sz w:val="22"/>
-          <w:szCs w:val="22"/>
-        </w:rPr>
-        <w:t xml:space="preserve"> Azure SQL Server</w:t>
-      </w:r>
-      <w:r>
-        <w:rPr>
-          <w:rFonts w:ascii="Arial" w:hAnsi="Arial" w:cs="Arial"/>
-          <w:color w:val="000000"/>
-          <w:sz w:val="22"/>
-          <w:szCs w:val="22"/>
-        </w:rPr>
-        <w:t xml:space="preserve"> detallada en el punto </w:t>
-      </w:r>
-      <w:r>
-        <w:rPr>
-          <w:rFonts w:ascii="Arial" w:hAnsi="Arial" w:cs="Arial"/>
-          <w:color w:val="000000"/>
-          <w:sz w:val="22"/>
-          <w:szCs w:val="22"/>
-        </w:rPr>
-        <w:t xml:space="preserve">5.4.1.1.1.1.1 </w:t>
-      </w:r>
-      <w:r>
-        <w:rPr>
-          <w:rFonts w:ascii="Arial" w:hAnsi="Arial" w:cs="Arial"/>
-          <w:color w:val="000000"/>
-          <w:sz w:val="22"/>
-          <w:szCs w:val="22"/>
-          <w:lang w:val="es-MX"/>
-        </w:rPr>
-        <w:t xml:space="preserve">y </w:t>
-      </w:r>
-      <w:r>
-        <w:rPr>
-          <w:rFonts w:ascii="Arial" w:hAnsi="Arial" w:cs="Arial"/>
-          <w:color w:val="000000"/>
-          <w:sz w:val="22"/>
-          <w:szCs w:val="22"/>
-          <w:lang w:val="es-MX"/>
-        </w:rPr>
-        <w:t xml:space="preserve">el </w:t>
-      </w:r>
-      <w:r>
-        <w:rPr>
-          <w:rFonts w:ascii="Arial" w:hAnsi="Arial" w:cs="Arial"/>
-          <w:color w:val="000000"/>
-          <w:sz w:val="22"/>
-          <w:szCs w:val="22"/>
-          <w:lang w:val="es-MX"/>
-        </w:rPr>
-        <w:t>almacenamiento</w:t>
-      </w:r>
-      <w:r>
-        <w:rPr>
-          <w:rFonts w:ascii="Arial" w:hAnsi="Arial" w:cs="Arial"/>
-          <w:color w:val="000000"/>
-          <w:sz w:val="22"/>
-          <w:szCs w:val="22"/>
-          <w:lang w:val="es-MX"/>
-        </w:rPr>
-        <w:t xml:space="preserve"> </w:t>
-      </w:r>
-      <w:r>
-        <w:rPr>
-          <w:rFonts w:ascii="Arial" w:hAnsi="Arial" w:cs="Arial"/>
-          <w:bCs/>
-          <w:color w:val="000000"/>
-          <w:sz w:val="22"/>
-          <w:szCs w:val="22"/>
-        </w:rPr>
-        <w:t>Microsoft Azure File Storage</w:t>
-      </w:r>
-      <w:r>
-        <w:rPr>
-          <w:rFonts w:ascii="Arial" w:hAnsi="Arial" w:cs="Arial"/>
-          <w:bCs/>
-          <w:color w:val="000000"/>
-          <w:sz w:val="22"/>
-          <w:szCs w:val="22"/>
-        </w:rPr>
-        <w:t xml:space="preserve"> en el punto </w:t>
-      </w:r>
-      <w:r>
-        <w:rPr>
-          <w:rFonts w:ascii="Arial" w:hAnsi="Arial" w:cs="Arial"/>
-          <w:color w:val="000000"/>
-          <w:sz w:val="22"/>
-          <w:szCs w:val="22"/>
-          <w:lang w:val="es-MX"/>
-        </w:rPr>
-        <w:t>5.4.1.2.1</w:t>
-      </w:r>
-      <w:r>
-        <w:rPr>
-          <w:rFonts w:ascii="Arial" w:hAnsi="Arial" w:cs="Arial"/>
-          <w:color w:val="000000"/>
-          <w:sz w:val="22"/>
-          <w:szCs w:val="22"/>
-          <w:lang w:val="es-MX"/>
-        </w:rPr>
-        <w:t xml:space="preserve">, </w:t>
-      </w:r>
-      <w:r>
-        <w:rPr>
-          <w:rFonts w:ascii="Arial" w:hAnsi="Arial" w:cs="Arial"/>
-          <w:color w:val="000000"/>
-          <w:sz w:val="22"/>
-          <w:szCs w:val="22"/>
-          <w:lang w:val="es-MX"/>
-        </w:rPr>
-        <w:t>se deberá conocer cuáles son los requisitos tanto del ha</w:t>
-      </w:r>
-      <w:r>
-        <w:rPr>
-          <w:rFonts w:ascii="Arial" w:hAnsi="Arial" w:cs="Arial"/>
-          <w:color w:val="000000"/>
-          <w:sz w:val="22"/>
-          <w:szCs w:val="22"/>
-          <w:lang w:val="es-MX"/>
-        </w:rPr>
-        <w:t>rdware como los requisitos del</w:t>
-      </w:r>
-      <w:r>
-        <w:rPr>
-          <w:rFonts w:ascii="Arial" w:hAnsi="Arial" w:cs="Arial"/>
-          <w:color w:val="000000"/>
-          <w:sz w:val="22"/>
-          <w:szCs w:val="22"/>
-          <w:lang w:val="es-MX"/>
-        </w:rPr>
-        <w:t xml:space="preserve"> </w:t>
-      </w:r>
-      <w:r>
-        <w:rPr>
-          <w:rFonts w:ascii="Arial" w:hAnsi="Arial" w:cs="Arial"/>
-          <w:color w:val="000000"/>
-          <w:sz w:val="22"/>
-          <w:szCs w:val="22"/>
-          <w:lang w:val="es-MX"/>
-        </w:rPr>
-        <w:t>producto</w:t>
-      </w:r>
-      <w:r>
-        <w:rPr>
-          <w:rFonts w:ascii="Arial" w:hAnsi="Arial" w:cs="Arial"/>
-          <w:color w:val="000000"/>
-          <w:sz w:val="22"/>
-          <w:szCs w:val="22"/>
-          <w:lang w:val="es-MX"/>
-        </w:rPr>
-        <w:t xml:space="preserve">. A continuación, se </w:t>
-      </w:r>
-      <w:r>
-        <w:rPr>
-          <w:rFonts w:ascii="Arial" w:hAnsi="Arial" w:cs="Arial"/>
-          <w:color w:val="000000"/>
-          <w:sz w:val="22"/>
-          <w:szCs w:val="22"/>
-          <w:lang w:val="es-MX"/>
-        </w:rPr>
-        <w:t>detallará algunas cuestiones a tener en cuenta.</w:t>
-      </w:r>
-    </w:p>
-    <w:p>
-      <w:pPr>
-        <w:spacing w:after="160" w:line="259" w:lineRule="auto"/>
-        <w:jc w:val="both"/>
-        <w:rPr>
-          <w:rFonts w:ascii="Arial" w:hAnsi="Arial" w:cs="Arial"/>
-          <w:b/>
-          <w:color w:val="000000"/>
-          <w:sz w:val="22"/>
-          <w:szCs w:val="22"/>
-          <w:lang w:val="es-MX"/>
-        </w:rPr>
-      </w:pPr>
-      <w:r>
-        <w:rPr>
-          <w:rFonts w:ascii="Arial" w:hAnsi="Arial" w:cs="Arial"/>
-          <w:b/>
-          <w:color w:val="000000"/>
-          <w:sz w:val="22"/>
-          <w:szCs w:val="22"/>
-          <w:lang w:val="es-MX"/>
-        </w:rPr>
-        <w:t xml:space="preserve">6.1. Características de red </w:t>
-      </w:r>
-    </w:p>
-    <w:p>
-      <w:pPr>
-        <w:spacing w:after="160" w:line="259" w:lineRule="auto"/>
-        <w:jc w:val="both"/>
-        <w:rPr>
-          <w:rFonts w:ascii="Arial" w:hAnsi="Arial" w:cs="Arial"/>
-          <w:color w:val="000000"/>
-          <w:sz w:val="22"/>
-          <w:szCs w:val="22"/>
-        </w:rPr>
-      </w:pPr>
-      <w:r>
-        <w:rPr>
-          <w:rFonts w:ascii="Arial" w:hAnsi="Arial" w:cs="Arial"/>
-          <w:color w:val="000000"/>
-          <w:sz w:val="22"/>
-          <w:szCs w:val="22"/>
-        </w:rPr>
-        <w:t>Para conectarse a la base de datos</w:t>
-      </w:r>
-      <w:r>
-        <w:rPr>
-          <w:rFonts w:ascii="Arial" w:hAnsi="Arial" w:cs="Arial"/>
-          <w:color w:val="000000"/>
-          <w:sz w:val="22"/>
-          <w:szCs w:val="22"/>
-        </w:rPr>
-        <w:t xml:space="preserve"> de </w:t>
-      </w:r>
-      <w:r>
-        <w:rPr>
-          <w:rFonts w:ascii="Arial" w:hAnsi="Arial" w:cs="Arial"/>
-          <w:color w:val="000000"/>
-          <w:sz w:val="22"/>
-          <w:szCs w:val="22"/>
-        </w:rPr>
-        <w:t>Un servid</w:t>
-      </w:r>
-      <w:r>
-        <w:rPr>
-          <w:rFonts w:ascii="Arial" w:hAnsi="Arial" w:cs="Arial"/>
-          <w:color w:val="000000"/>
-          <w:sz w:val="22"/>
-          <w:szCs w:val="22"/>
-        </w:rPr>
-        <w:t>or de Azure SQL Database</w:t>
-      </w:r>
-      <w:r>
-        <w:rPr>
-          <w:rFonts w:ascii="Arial" w:hAnsi="Arial" w:cs="Arial"/>
-          <w:color w:val="000000"/>
-          <w:sz w:val="22"/>
-          <w:szCs w:val="22"/>
-        </w:rPr>
-        <w:t xml:space="preserve"> </w:t>
-      </w:r>
-      <w:r>
-        <w:rPr>
-          <w:rFonts w:ascii="Arial" w:hAnsi="Arial" w:cs="Arial"/>
-          <w:color w:val="000000"/>
-          <w:sz w:val="22"/>
-          <w:szCs w:val="22"/>
-        </w:rPr>
-        <w:t xml:space="preserve">se deberá conectar por el protocolo de comunicación en la capa de transporte por TCP </w:t>
-      </w:r>
-      <w:r>
-        <w:rPr>
-          <w:rFonts w:ascii="Arial" w:hAnsi="Arial" w:cs="Arial"/>
-          <w:color w:val="000000"/>
-          <w:sz w:val="22"/>
-          <w:szCs w:val="22"/>
-        </w:rPr>
-        <w:t>en el puerto 1433</w:t>
-      </w:r>
-      <w:r>
-        <w:rPr>
-          <w:rFonts w:ascii="Arial" w:hAnsi="Arial" w:cs="Arial"/>
-          <w:color w:val="000000"/>
-          <w:sz w:val="22"/>
-          <w:szCs w:val="22"/>
-        </w:rPr>
-        <w:t>. </w:t>
-      </w:r>
-      <w:r>
-        <w:rPr>
-          <w:rFonts w:ascii="Arial" w:hAnsi="Arial" w:cs="Arial"/>
-          <w:color w:val="000000"/>
-          <w:sz w:val="22"/>
-          <w:szCs w:val="22"/>
-        </w:rPr>
-        <w:t xml:space="preserve"> S</w:t>
-      </w:r>
-      <w:r>
-        <w:rPr>
-          <w:rFonts w:ascii="Arial" w:hAnsi="Arial" w:cs="Arial"/>
-          <w:color w:val="000000"/>
-          <w:sz w:val="22"/>
-          <w:szCs w:val="22"/>
-        </w:rPr>
-        <w:t xml:space="preserve">e </w:t>
-      </w:r>
-      <w:r>
-        <w:rPr>
-          <w:rFonts w:ascii="Arial" w:hAnsi="Arial" w:cs="Arial"/>
-          <w:color w:val="000000"/>
-          <w:sz w:val="22"/>
-          <w:szCs w:val="22"/>
-        </w:rPr>
-        <w:t>necesita detalles de base de datos (como el nombre de host)</w:t>
-      </w:r>
-      <w:r>
-        <w:rPr>
-          <w:rFonts w:ascii="Arial" w:hAnsi="Arial" w:cs="Arial"/>
-          <w:color w:val="000000"/>
-          <w:sz w:val="22"/>
-          <w:szCs w:val="22"/>
-        </w:rPr>
-        <w:t>,</w:t>
-      </w:r>
-      <w:r>
-        <w:rPr>
-          <w:rFonts w:ascii="Arial" w:hAnsi="Arial" w:cs="Arial"/>
-          <w:color w:val="000000"/>
-          <w:sz w:val="22"/>
-          <w:szCs w:val="22"/>
-        </w:rPr>
-        <w:t xml:space="preserve"> primero se </w:t>
-      </w:r>
-      <w:r>
-        <w:rPr>
-          <w:rFonts w:ascii="Arial" w:hAnsi="Arial" w:cs="Arial"/>
-          <w:color w:val="000000"/>
-          <w:sz w:val="22"/>
-          <w:szCs w:val="22"/>
-        </w:rPr>
-        <w:t xml:space="preserve">debe tener instalado y corriendo </w:t>
-      </w:r>
-      <w:r>
-        <w:rPr>
-          <w:rFonts w:ascii="Arial" w:hAnsi="Arial" w:cs="Arial"/>
-          <w:bCs/>
-          <w:color w:val="000000"/>
-          <w:sz w:val="22"/>
-          <w:szCs w:val="22"/>
-        </w:rPr>
-        <w:t>SQL Server Management Studio</w:t>
-      </w:r>
-      <w:r>
-        <w:rPr>
-          <w:rFonts w:ascii="Arial" w:hAnsi="Arial" w:cs="Arial"/>
-          <w:color w:val="000000"/>
-          <w:sz w:val="22"/>
-          <w:szCs w:val="22"/>
-        </w:rPr>
-        <w:t> (</w:t>
-      </w:r>
-      <w:r>
-        <w:rPr>
-          <w:rFonts w:ascii="Arial" w:hAnsi="Arial" w:cs="Arial"/>
-          <w:bCs/>
-          <w:color w:val="000000"/>
-          <w:sz w:val="22"/>
-          <w:szCs w:val="22"/>
-        </w:rPr>
-        <w:t>SSMS</w:t>
-      </w:r>
-      <w:r>
-        <w:rPr>
-          <w:rFonts w:ascii="Arial" w:hAnsi="Arial" w:cs="Arial"/>
-          <w:color w:val="000000"/>
-          <w:sz w:val="22"/>
-          <w:szCs w:val="22"/>
-        </w:rPr>
-        <w:t>). Dentro de un</w:t>
-      </w:r>
-      <w:r>
-        <w:rPr>
-          <w:rFonts w:ascii="Arial" w:hAnsi="Arial" w:cs="Arial"/>
-          <w:color w:val="000000"/>
-          <w:sz w:val="22"/>
-          <w:szCs w:val="22"/>
-        </w:rPr>
-        <w:t xml:space="preserve"> ordenador para hacer las configuraciones. Y luego poder acceder por el puerto 1433, en simples palabras se debe fabricar la base de datos para luego poder accederla</w:t>
-      </w:r>
-      <w:r>
-        <w:rPr>
-          <w:rFonts w:ascii="Arial" w:hAnsi="Arial" w:cs="Arial"/>
-          <w:color w:val="000000"/>
-          <w:sz w:val="22"/>
-          <w:szCs w:val="22"/>
-        </w:rPr>
-        <w:t xml:space="preserve"> y trabajarla como una ABM (alta, baja, modificación)</w:t>
-      </w:r>
-      <w:r>
-        <w:rPr>
-          <w:rFonts w:ascii="Arial" w:hAnsi="Arial" w:cs="Arial"/>
-          <w:color w:val="000000"/>
-          <w:sz w:val="22"/>
-          <w:szCs w:val="22"/>
-        </w:rPr>
-        <w:t xml:space="preserve">. </w:t>
-      </w:r>
-      <w:r>
-        <w:rPr>
-          <w:rFonts w:ascii="Arial" w:hAnsi="Arial" w:cs="Arial"/>
-          <w:color w:val="000000"/>
-          <w:sz w:val="22"/>
-          <w:szCs w:val="22"/>
-        </w:rPr>
-        <w:t>Con lo que respecta a lo planteado para el proyecto de estacionamiento. El mismo será accedido desde el dispositivo directamente sin un ordenador de por medio, esto conlleva a utilizar protocolos de comunicación, tales como HTML (</w:t>
-      </w:r>
-      <w:r>
-        <w:rPr>
-          <w:rFonts w:ascii="Arial" w:hAnsi="Arial" w:cs="Arial"/>
-          <w:color w:val="000000"/>
-          <w:sz w:val="22"/>
-          <w:szCs w:val="22"/>
-        </w:rPr>
-        <w:t>Lenguaje de Marcas de Hipertexto</w:t>
-      </w:r>
-      <w:r>
-        <w:rPr>
-          <w:rFonts w:ascii="Arial" w:hAnsi="Arial" w:cs="Arial"/>
-          <w:color w:val="000000"/>
-          <w:sz w:val="22"/>
-          <w:szCs w:val="22"/>
-        </w:rPr>
-        <w:t xml:space="preserve">) o MQTT (un </w:t>
-      </w:r>
-      <w:r>
-        <w:rPr>
-          <w:rFonts w:ascii="Arial" w:hAnsi="Arial" w:cs="Arial"/>
-          <w:color w:val="000000"/>
-          <w:sz w:val="22"/>
-          <w:szCs w:val="22"/>
-        </w:rPr>
-        <w:t>protocolo de mensajería basado en ISO estándar de publicación-suscripción</w:t>
-      </w:r>
-      <w:r>
-        <w:rPr>
-          <w:rFonts w:ascii="Arial" w:hAnsi="Arial" w:cs="Arial"/>
-          <w:color w:val="000000"/>
-          <w:sz w:val="22"/>
-          <w:szCs w:val="22"/>
-        </w:rPr>
-        <w:t>) que explicaremos con profundidad en el punto 6.3. Haciendo hincapié en el proyecto de estacionamiento, recordar en pocas palabras que este dispositivo cuenta con varios sensores trabajando todos en conjunto. Por ende, necesita una conexión liviana y precisa, quiere decir que solo envíe y reciba paquetes de datos cuando sea necesario y en un formato plano y practico como lo es JSON (</w:t>
-      </w:r>
-      <w:r>
-        <w:rPr>
-          <w:rFonts w:ascii="Arial" w:hAnsi="Arial" w:cs="Arial"/>
-          <w:color w:val="000000"/>
-          <w:sz w:val="22"/>
-          <w:szCs w:val="22"/>
-        </w:rPr>
-        <w:t>JavaScript Object Notation</w:t>
-      </w:r>
-      <w:r>
-        <w:rPr>
-          <w:rFonts w:ascii="Arial" w:hAnsi="Arial" w:cs="Arial"/>
-          <w:color w:val="000000"/>
-          <w:sz w:val="22"/>
-          <w:szCs w:val="22"/>
-        </w:rPr>
-        <w:t xml:space="preserve">) que </w:t>
-      </w:r>
-      <w:r>
-        <w:rPr>
-          <w:rFonts w:ascii="Arial" w:hAnsi="Arial" w:cs="Arial"/>
-          <w:color w:val="000000"/>
-          <w:sz w:val="22"/>
-          <w:szCs w:val="22"/>
-        </w:rPr>
-        <w:t>es un formato de texto sencillo para el intercambio de datos.</w:t>
-      </w:r>
-      <w:r>
-        <w:rPr>
-          <w:rFonts w:ascii="Arial" w:hAnsi="Arial" w:cs="Arial"/>
-          <w:color w:val="000000"/>
-          <w:sz w:val="22"/>
-          <w:szCs w:val="22"/>
-        </w:rPr>
-        <w:t xml:space="preserve"> </w:t>
-      </w:r>
-    </w:p>
-    <w:p>
-      <w:pPr>
-        <w:spacing w:after="160" w:line="259" w:lineRule="auto"/>
-        <w:jc w:val="both"/>
-        <w:rPr>
-          <w:rFonts w:ascii="Arial" w:hAnsi="Arial" w:cs="Arial"/>
-          <w:color w:val="000000"/>
-          <w:sz w:val="22"/>
-          <w:szCs w:val="22"/>
-        </w:rPr>
-      </w:pPr>
-      <w:r>
-        <w:rPr>
-          <w:rFonts w:ascii="Arial" w:hAnsi="Arial" w:cs="Arial"/>
-          <w:color w:val="000000"/>
-          <w:sz w:val="22"/>
-          <w:szCs w:val="22"/>
-        </w:rPr>
-        <w:t xml:space="preserve">Para ser </w:t>
-      </w:r>
-      <w:proofErr w:type="spellStart"/>
-      <w:r>
-        <w:rPr>
-          <w:rFonts w:ascii="Arial" w:hAnsi="Arial" w:cs="Arial"/>
-          <w:color w:val="000000"/>
-          <w:sz w:val="22"/>
-          <w:szCs w:val="22"/>
-        </w:rPr>
-        <w:t>mas</w:t>
-      </w:r>
-      <w:proofErr w:type="spellEnd"/>
-      <w:r>
-        <w:rPr>
-          <w:rFonts w:ascii="Arial" w:hAnsi="Arial" w:cs="Arial"/>
-          <w:color w:val="000000"/>
-          <w:sz w:val="22"/>
-          <w:szCs w:val="22"/>
-        </w:rPr>
-        <w:t xml:space="preserve"> específicos, tomamos el modelo OSI como base para poder comprender en la capa </w:t>
-      </w:r>
-      <w:proofErr w:type="spellStart"/>
-      <w:r>
-        <w:rPr>
-          <w:rFonts w:ascii="Arial" w:hAnsi="Arial" w:cs="Arial"/>
-          <w:color w:val="000000"/>
-          <w:sz w:val="22"/>
-          <w:szCs w:val="22"/>
-        </w:rPr>
-        <w:t>mas</w:t>
-      </w:r>
-      <w:proofErr w:type="spellEnd"/>
-      <w:r>
-        <w:rPr>
-          <w:rFonts w:ascii="Arial" w:hAnsi="Arial" w:cs="Arial"/>
-          <w:color w:val="000000"/>
-          <w:sz w:val="22"/>
-          <w:szCs w:val="22"/>
-        </w:rPr>
-        <w:t xml:space="preserve"> baja que es la de  </w:t>
+        </w:rPr>
+      </w:pPr>
+      <w:r>
+        <w:rPr>
+          <w:rFonts w:ascii="Arial" w:hAnsi="Arial" w:cs="Arial"/>
+          <w:color w:val="000000"/>
+          <w:sz w:val="22"/>
+          <w:szCs w:val="22"/>
+        </w:rPr>
+        <w:t xml:space="preserve">Para ser mas específicos, tomamos el modelo OSI como base para poder comprender en la capa mas baja que es la de  </w:t>
       </w:r>
       <w:r>
         <w:rPr>
@@ -22717,36 +22619,16 @@
           <w:sz w:val="22"/>
           <w:szCs w:val="22"/>
         </w:rPr>
-        <w:t xml:space="preserve"> mecanismo de autorización centralizado para los dispositivos </w:t>
-      </w:r>
-      <w:proofErr w:type="gramStart"/>
-      <w:r>
-        <w:rPr>
-          <w:rFonts w:ascii="Arial" w:hAnsi="Arial" w:cs="Arial"/>
-          <w:color w:val="000000"/>
-          <w:sz w:val="22"/>
-          <w:szCs w:val="22"/>
-        </w:rPr>
-        <w:t>MQTT</w:t>
-      </w:r>
-      <w:r>
-        <w:rPr>
-          <w:rFonts w:ascii="Arial" w:hAnsi="Arial" w:cs="Arial"/>
-          <w:color w:val="000000"/>
-          <w:sz w:val="22"/>
-          <w:szCs w:val="22"/>
-        </w:rPr>
-        <w:t>(</w:t>
-      </w:r>
-      <w:proofErr w:type="gramEnd"/>
-      <w:r>
-        <w:rPr>
-          <w:rFonts w:ascii="Arial" w:hAnsi="Arial" w:cs="Arial"/>
-          <w:color w:val="000000"/>
-          <w:sz w:val="22"/>
-          <w:szCs w:val="22"/>
-        </w:rPr>
-        <w:t>será explicado a continuación en el punto 6.3.1 protocolos de conexión)</w:t>
+        <w:t xml:space="preserve"> mecanismo de autorización centralizado para los dispositivos MQTT</w:t>
+      </w:r>
+      <w:r>
+        <w:rPr>
+          <w:rFonts w:ascii="Arial" w:hAnsi="Arial" w:cs="Arial"/>
+          <w:color w:val="000000"/>
+          <w:sz w:val="22"/>
+          <w:szCs w:val="22"/>
+        </w:rPr>
+        <w:t>(será explicado a continuación en el punto 6.3.1 protocolos de conexión)</w:t>
       </w:r>
       <w:r>
         <w:rPr>
@@ -23958,7 +23840,6 @@
         </w:rPr>
         <w:t xml:space="preserve"> con el protocolo MQTT para ello, necesitamos la librería de </w:t>
       </w:r>
-      <w:proofErr w:type="spellStart"/>
       <w:r>
         <w:rPr>
           <w:rFonts w:ascii="Arial" w:hAnsi="Arial" w:cs="Arial"/>
@@ -23981,7 +23862,6 @@
         </w:rPr>
         <w:t>.h</w:t>
       </w:r>
-      <w:proofErr w:type="spellEnd"/>
       <w:r>
         <w:rPr>
           <w:rFonts w:ascii="Arial" w:hAnsi="Arial" w:cs="Arial"/>
@@ -24067,7 +23947,6 @@
         </w:rPr>
         <w:t>[</w:t>
       </w:r>
-      <w:proofErr w:type="spellStart"/>
       <w:r>
         <w:rPr>
           <w:rFonts w:ascii="Arial" w:hAnsi="Arial" w:cs="Arial"/>
@@ -24076,18 +23955,7 @@
           <w:highlight w:val="yellow"/>
           <w:lang w:val="en-US"/>
         </w:rPr>
-        <w:t>Librería</w:t>
-      </w:r>
-      <w:proofErr w:type="spellEnd"/>
-      <w:r>
-        <w:rPr>
-          <w:rFonts w:ascii="Arial" w:hAnsi="Arial" w:cs="Arial"/>
-          <w:sz w:val="22"/>
-          <w:szCs w:val="22"/>
-          <w:highlight w:val="yellow"/>
-          <w:lang w:val="en-US"/>
-        </w:rPr>
-        <w:t xml:space="preserve"> MQTT – knolleary 2018]</w:t>
+        <w:t>Librería MQTT – knolleary 2018]</w:t>
       </w:r>
     </w:p>
     <w:p>
@@ -24205,21 +24073,8 @@
           <w:highlight w:val="yellow"/>
           <w:lang w:val="es-AR"/>
         </w:rPr>
-        <w:t xml:space="preserve">Arduino Ethernet </w:t>
-      </w:r>
-      <w:proofErr w:type="spellStart"/>
-      <w:r>
-        <w:rPr>
-          <w:rFonts w:ascii="Arial" w:hAnsi="Arial" w:cs="Arial"/>
-          <w:color w:val="000000"/>
-          <w:sz w:val="22"/>
-          <w:szCs w:val="22"/>
-          <w:highlight w:val="yellow"/>
-          <w:lang w:val="es-AR"/>
-        </w:rPr>
-        <w:t>Shield</w:t>
-      </w:r>
-      <w:proofErr w:type="spellEnd"/>
+        <w:t>Arduino Ethernet Shield</w:t>
+      </w:r>
     </w:p>
     <w:p>
       <w:pPr>
@@ -24246,79 +24101,7 @@
           <w:highlight w:val="yellow"/>
           <w:lang w:val="es-AR"/>
         </w:rPr>
-        <w:t>Arduino YUN - use el incluido </w:t>
-      </w:r>
-      <w:proofErr w:type="spellStart"/>
-      <w:r>
-        <w:rPr>
-          <w:rFonts w:ascii="Arial" w:hAnsi="Arial" w:cs="Arial"/>
-          <w:color w:val="000000"/>
-          <w:sz w:val="22"/>
-          <w:szCs w:val="22"/>
-          <w:highlight w:val="yellow"/>
-          <w:lang w:val="es-AR"/>
-        </w:rPr>
-        <w:t>YunClienten</w:t>
-      </w:r>
-      <w:proofErr w:type="spellEnd"/>
-      <w:r>
-        <w:rPr>
-          <w:rFonts w:ascii="Arial" w:hAnsi="Arial" w:cs="Arial"/>
-          <w:color w:val="000000"/>
-          <w:sz w:val="22"/>
-          <w:szCs w:val="22"/>
-          <w:highlight w:val="yellow"/>
-          <w:lang w:val="es-AR"/>
-        </w:rPr>
-        <w:t xml:space="preserve"> lugar de </w:t>
-      </w:r>
-      <w:proofErr w:type="spellStart"/>
-      <w:r>
-        <w:rPr>
-          <w:rFonts w:ascii="Arial" w:hAnsi="Arial" w:cs="Arial"/>
-          <w:color w:val="000000"/>
-          <w:sz w:val="22"/>
-          <w:szCs w:val="22"/>
-          <w:highlight w:val="yellow"/>
-          <w:lang w:val="es-AR"/>
-        </w:rPr>
-        <w:t>EthernetClient</w:t>
-      </w:r>
-      <w:proofErr w:type="spellEnd"/>
-      <w:r>
-        <w:rPr>
-          <w:rFonts w:ascii="Arial" w:hAnsi="Arial" w:cs="Arial"/>
-          <w:color w:val="000000"/>
-          <w:sz w:val="22"/>
-          <w:szCs w:val="22"/>
-          <w:highlight w:val="yellow"/>
-          <w:lang w:val="es-AR"/>
-        </w:rPr>
-        <w:t>, y asegúrese de hacer una </w:t>
-      </w:r>
-      <w:proofErr w:type="spellStart"/>
-      <w:r>
-        <w:rPr>
-          <w:rFonts w:ascii="Arial" w:hAnsi="Arial" w:cs="Arial"/>
-          <w:color w:val="000000"/>
-          <w:sz w:val="22"/>
-          <w:szCs w:val="22"/>
-          <w:highlight w:val="yellow"/>
-          <w:lang w:val="es-AR"/>
-        </w:rPr>
-        <w:t>Bridge.begin</w:t>
-      </w:r>
-      <w:proofErr w:type="spellEnd"/>
-      <w:r>
-        <w:rPr>
-          <w:rFonts w:ascii="Arial" w:hAnsi="Arial" w:cs="Arial"/>
-          <w:color w:val="000000"/>
-          <w:sz w:val="22"/>
-          <w:szCs w:val="22"/>
-          <w:highlight w:val="yellow"/>
-          <w:lang w:val="es-AR"/>
-        </w:rPr>
-        <w:t>() primera</w:t>
+        <w:t>Arduino YUN - use el incluido YunClienten lugar de EthernetClient, y asegúrese de hacer una Bridge.begin() primera</w:t>
       </w:r>
     </w:p>
     <w:p>
@@ -24346,103 +24129,7 @@
           <w:highlight w:val="yellow"/>
           <w:lang w:val="es-AR"/>
         </w:rPr>
-        <w:t xml:space="preserve">Arduino </w:t>
-      </w:r>
-      <w:proofErr w:type="spellStart"/>
-      <w:r>
-        <w:rPr>
-          <w:rFonts w:ascii="Arial" w:hAnsi="Arial" w:cs="Arial"/>
-          <w:color w:val="000000"/>
-          <w:sz w:val="22"/>
-          <w:szCs w:val="22"/>
-          <w:highlight w:val="yellow"/>
-          <w:lang w:val="es-AR"/>
-        </w:rPr>
-        <w:t>WiFi</w:t>
-      </w:r>
-      <w:proofErr w:type="spellEnd"/>
-      <w:r>
-        <w:rPr>
-          <w:rFonts w:ascii="Arial" w:hAnsi="Arial" w:cs="Arial"/>
-          <w:color w:val="000000"/>
-          <w:sz w:val="22"/>
-          <w:szCs w:val="22"/>
-          <w:highlight w:val="yellow"/>
-          <w:lang w:val="es-AR"/>
-        </w:rPr>
-        <w:t xml:space="preserve"> </w:t>
-      </w:r>
-      <w:proofErr w:type="spellStart"/>
-      <w:r>
-        <w:rPr>
-          <w:rFonts w:ascii="Arial" w:hAnsi="Arial" w:cs="Arial"/>
-          <w:color w:val="000000"/>
-          <w:sz w:val="22"/>
-          <w:szCs w:val="22"/>
-          <w:highlight w:val="yellow"/>
-          <w:lang w:val="es-AR"/>
-        </w:rPr>
-        <w:t>Shield</w:t>
-      </w:r>
-      <w:proofErr w:type="spellEnd"/>
-      <w:r>
-        <w:rPr>
-          <w:rFonts w:ascii="Arial" w:hAnsi="Arial" w:cs="Arial"/>
-          <w:color w:val="000000"/>
-          <w:sz w:val="22"/>
-          <w:szCs w:val="22"/>
-          <w:highlight w:val="yellow"/>
-          <w:lang w:val="es-AR"/>
-        </w:rPr>
-        <w:t>: si desea enviar paquetes&gt; 90 bytes con este escudo, habilite la </w:t>
-      </w:r>
-      <w:proofErr w:type="spellStart"/>
-      <w:r>
-        <w:rPr>
-          <w:rFonts w:ascii="Arial" w:hAnsi="Arial" w:cs="Arial"/>
-          <w:color w:val="000000"/>
-          <w:sz w:val="22"/>
-          <w:szCs w:val="22"/>
-          <w:highlight w:val="yellow"/>
-          <w:lang w:val="es-AR"/>
-        </w:rPr>
-        <w:t>MQTT_MAX_TRANSFER_SIZEdefinición</w:t>
-      </w:r>
-      <w:proofErr w:type="spellEnd"/>
-      <w:r>
-        <w:rPr>
-          <w:rFonts w:ascii="Arial" w:hAnsi="Arial" w:cs="Arial"/>
-          <w:color w:val="000000"/>
-          <w:sz w:val="22"/>
-          <w:szCs w:val="22"/>
-          <w:highlight w:val="yellow"/>
-          <w:lang w:val="es-AR"/>
-        </w:rPr>
-        <w:t xml:space="preserve"> en </w:t>
-      </w:r>
-      <w:proofErr w:type="spellStart"/>
-      <w:r>
-        <w:rPr>
-          <w:rFonts w:ascii="Arial" w:hAnsi="Arial" w:cs="Arial"/>
-          <w:color w:val="000000"/>
-          <w:sz w:val="22"/>
-          <w:szCs w:val="22"/>
-          <w:highlight w:val="yellow"/>
-          <w:lang w:val="es-AR"/>
-        </w:rPr>
-        <w:t>PubSubClient.h</w:t>
-      </w:r>
-      <w:proofErr w:type="spellEnd"/>
-      <w:r>
-        <w:rPr>
-          <w:rFonts w:ascii="Arial" w:hAnsi="Arial" w:cs="Arial"/>
-          <w:color w:val="000000"/>
-          <w:sz w:val="22"/>
-          <w:szCs w:val="22"/>
-          <w:highlight w:val="yellow"/>
-          <w:lang w:val="es-AR"/>
-        </w:rPr>
-        <w:t>.</w:t>
+        <w:t>Arduino WiFi Shield: si desea enviar paquetes&gt; 90 bytes con este escudo, habilite la MQTT_MAX_TRANSFER_SIZEdefinición en PubSubClient.h.</w:t>
       </w:r>
     </w:p>
     <w:p>
@@ -24461,7 +24148,6 @@
           <w:lang w:val="es-AR"/>
         </w:rPr>
       </w:pPr>
-      <w:proofErr w:type="spellStart"/>
       <w:r>
         <w:rPr>
           <w:rFonts w:ascii="Arial" w:hAnsi="Arial" w:cs="Arial"/>
@@ -24471,67 +24157,7 @@
           <w:highlight w:val="yellow"/>
           <w:lang w:val="es-AR"/>
         </w:rPr>
-        <w:t>Sparkfun</w:t>
-      </w:r>
-      <w:proofErr w:type="spellEnd"/>
-      <w:r>
-        <w:rPr>
-          <w:rFonts w:ascii="Arial" w:hAnsi="Arial" w:cs="Arial"/>
-          <w:color w:val="000000"/>
-          <w:sz w:val="22"/>
-          <w:szCs w:val="22"/>
-          <w:highlight w:val="yellow"/>
-          <w:lang w:val="es-AR"/>
-        </w:rPr>
-        <w:t xml:space="preserve"> </w:t>
-      </w:r>
-      <w:proofErr w:type="spellStart"/>
-      <w:r>
-        <w:rPr>
-          <w:rFonts w:ascii="Arial" w:hAnsi="Arial" w:cs="Arial"/>
-          <w:color w:val="000000"/>
-          <w:sz w:val="22"/>
-          <w:szCs w:val="22"/>
-          <w:highlight w:val="yellow"/>
-          <w:lang w:val="es-AR"/>
-        </w:rPr>
-        <w:t>WiFly</w:t>
-      </w:r>
-      <w:proofErr w:type="spellEnd"/>
-      <w:r>
-        <w:rPr>
-          <w:rFonts w:ascii="Arial" w:hAnsi="Arial" w:cs="Arial"/>
-          <w:color w:val="000000"/>
-          <w:sz w:val="22"/>
-          <w:szCs w:val="22"/>
-          <w:highlight w:val="yellow"/>
-          <w:lang w:val="es-AR"/>
-        </w:rPr>
-        <w:t xml:space="preserve"> </w:t>
-      </w:r>
-      <w:proofErr w:type="spellStart"/>
-      <w:r>
-        <w:rPr>
-          <w:rFonts w:ascii="Arial" w:hAnsi="Arial" w:cs="Arial"/>
-          <w:color w:val="000000"/>
-          <w:sz w:val="22"/>
-          <w:szCs w:val="22"/>
-          <w:highlight w:val="yellow"/>
-          <w:lang w:val="es-AR"/>
-        </w:rPr>
-        <w:t>Shield</w:t>
-      </w:r>
-      <w:proofErr w:type="spellEnd"/>
-      <w:r>
-        <w:rPr>
-          <w:rFonts w:ascii="Arial" w:hAnsi="Arial" w:cs="Arial"/>
-          <w:color w:val="000000"/>
-          <w:sz w:val="22"/>
-          <w:szCs w:val="22"/>
-          <w:highlight w:val="yellow"/>
-          <w:lang w:val="es-AR"/>
-        </w:rPr>
-        <w:t xml:space="preserve"> - </w:t>
+        <w:t>Sparkfun WiFly Shield - </w:t>
       </w:r>
       <w:hyperlink r:id="rId55" w:history="1">
         <w:r>
@@ -24572,31 +24198,7 @@
           <w:highlight w:val="yellow"/>
           <w:lang w:val="es-AR"/>
         </w:rPr>
-        <w:t xml:space="preserve">TI CC3000 </w:t>
-      </w:r>
-      <w:proofErr w:type="spellStart"/>
-      <w:r>
-        <w:rPr>
-          <w:rFonts w:ascii="Arial" w:hAnsi="Arial" w:cs="Arial"/>
-          <w:color w:val="000000"/>
-          <w:sz w:val="22"/>
-          <w:szCs w:val="22"/>
-          <w:highlight w:val="yellow"/>
-          <w:lang w:val="es-AR"/>
-        </w:rPr>
-        <w:t>WiFi</w:t>
-      </w:r>
-      <w:proofErr w:type="spellEnd"/>
-      <w:r>
-        <w:rPr>
-          <w:rFonts w:ascii="Arial" w:hAnsi="Arial" w:cs="Arial"/>
-          <w:color w:val="000000"/>
-          <w:sz w:val="22"/>
-          <w:szCs w:val="22"/>
-          <w:highlight w:val="yellow"/>
-          <w:lang w:val="es-AR"/>
-        </w:rPr>
-        <w:t xml:space="preserve"> - </w:t>
+        <w:t>TI CC3000 WiFi - </w:t>
       </w:r>
       <w:hyperlink r:id="rId56" w:history="1">
         <w:r>
@@ -24739,7 +24341,6 @@
           <w:lang w:val="en-US"/>
         </w:rPr>
       </w:pPr>
-      <w:proofErr w:type="spellStart"/>
       <w:r>
         <w:rPr>
           <w:rFonts w:ascii="Arial" w:hAnsi="Arial" w:cs="Arial"/>
@@ -24749,67 +24350,7 @@
           <w:highlight w:val="yellow"/>
           <w:lang w:val="en-US"/>
         </w:rPr>
-        <w:t>conexión</w:t>
-      </w:r>
-      <w:proofErr w:type="spellEnd"/>
-      <w:r>
-        <w:rPr>
-          <w:rFonts w:ascii="Arial" w:hAnsi="Arial" w:cs="Arial"/>
-          <w:color w:val="000000"/>
-          <w:sz w:val="22"/>
-          <w:szCs w:val="22"/>
-          <w:highlight w:val="yellow"/>
-          <w:lang w:val="en-US"/>
-        </w:rPr>
-        <w:t xml:space="preserve"> </w:t>
-      </w:r>
-      <w:proofErr w:type="spellStart"/>
-      <w:r>
-        <w:rPr>
-          <w:rFonts w:ascii="Arial" w:hAnsi="Arial" w:cs="Arial"/>
-          <w:color w:val="000000"/>
-          <w:sz w:val="22"/>
-          <w:szCs w:val="22"/>
-          <w:highlight w:val="yellow"/>
-          <w:lang w:val="en-US"/>
-        </w:rPr>
-        <w:t>PubSubClient</w:t>
-      </w:r>
-      <w:proofErr w:type="spellEnd"/>
-      <w:r>
-        <w:rPr>
-          <w:rFonts w:ascii="Arial" w:hAnsi="Arial" w:cs="Arial"/>
-          <w:color w:val="000000"/>
-          <w:sz w:val="22"/>
-          <w:szCs w:val="22"/>
-          <w:highlight w:val="yellow"/>
-          <w:lang w:val="en-US"/>
-        </w:rPr>
-        <w:t>&gt;</w:t>
-      </w:r>
-      <w:proofErr w:type="spellStart"/>
-      <w:r>
-        <w:rPr>
-          <w:rFonts w:ascii="Arial" w:hAnsi="Arial" w:cs="Arial"/>
-          <w:color w:val="000000"/>
-          <w:sz w:val="22"/>
-          <w:szCs w:val="22"/>
-          <w:highlight w:val="yellow"/>
-          <w:lang w:val="en-US"/>
-        </w:rPr>
-        <w:t>mqtt_auth</w:t>
-      </w:r>
-      <w:proofErr w:type="spellEnd"/>
-      <w:r>
-        <w:rPr>
-          <w:rFonts w:ascii="Arial" w:hAnsi="Arial" w:cs="Arial"/>
-          <w:color w:val="000000"/>
-          <w:sz w:val="22"/>
-          <w:szCs w:val="22"/>
-          <w:highlight w:val="yellow"/>
-          <w:lang w:val="en-US"/>
-        </w:rPr>
-        <w:t xml:space="preserve">, </w:t>
+        <w:t xml:space="preserve">conexión PubSubClient&gt;mqtt_auth, </w:t>
       </w:r>
     </w:p>
     <w:p>
@@ -25044,29 +24585,7 @@
           <w:szCs w:val="22"/>
           <w:lang w:val="es-AR"/>
         </w:rPr>
-        <w:t xml:space="preserve">JSON soporta dos tipos de estructuras, una de ellas son objetos que contienen una colección de pares llave-valor y el otro tipo se trata de </w:t>
-      </w:r>
-      <w:proofErr w:type="spellStart"/>
-      <w:r>
-        <w:rPr>
-          <w:rFonts w:ascii="Arial" w:hAnsi="Arial" w:cs="Arial"/>
-          <w:color w:val="000000"/>
-          <w:sz w:val="22"/>
-          <w:szCs w:val="22"/>
-          <w:lang w:val="es-AR"/>
-        </w:rPr>
-        <w:t>arrays</w:t>
-      </w:r>
-      <w:proofErr w:type="spellEnd"/>
-      <w:r>
-        <w:rPr>
-          <w:rFonts w:ascii="Arial" w:hAnsi="Arial" w:cs="Arial"/>
-          <w:color w:val="000000"/>
-          <w:sz w:val="22"/>
-          <w:szCs w:val="22"/>
-          <w:lang w:val="es-AR"/>
-        </w:rPr>
-        <w:t xml:space="preserve"> de valores. Esto proporciona una gran sencillez en las estructuras.</w:t>
+        <w:t>JSON soporta dos tipos de estructuras, una de ellas son objetos que contienen una colección de pares llave-valor y el otro tipo se trata de arrays de valores. Esto proporciona una gran sencillez en las estructuras.</w:t>
       </w:r>
     </w:p>
     <w:p>
@@ -25147,73 +24666,7 @@
           <w:szCs w:val="22"/>
           <w:lang w:val="es-AR"/>
         </w:rPr>
-        <w:t xml:space="preserve">JSON es mucho </w:t>
-      </w:r>
-      <w:proofErr w:type="spellStart"/>
-      <w:r>
-        <w:rPr>
-          <w:rFonts w:ascii="Arial" w:hAnsi="Arial" w:cs="Arial"/>
-          <w:color w:val="000000"/>
-          <w:sz w:val="22"/>
-          <w:szCs w:val="22"/>
-          <w:lang w:val="es-AR"/>
-        </w:rPr>
-        <w:t>mas</w:t>
-      </w:r>
-      <w:proofErr w:type="spellEnd"/>
-      <w:r>
-        <w:rPr>
-          <w:rFonts w:ascii="Arial" w:hAnsi="Arial" w:cs="Arial"/>
-          <w:color w:val="000000"/>
-          <w:sz w:val="22"/>
-          <w:szCs w:val="22"/>
-          <w:lang w:val="es-AR"/>
-        </w:rPr>
-        <w:t xml:space="preserve"> simple que XML, el cual proporciona pesadas tecnologías que le avalan (</w:t>
-      </w:r>
-      <w:proofErr w:type="spellStart"/>
-      <w:r>
-        <w:rPr>
-          <w:rFonts w:ascii="Arial" w:hAnsi="Arial" w:cs="Arial"/>
-          <w:color w:val="000000"/>
-          <w:sz w:val="22"/>
-          <w:szCs w:val="22"/>
-          <w:lang w:val="es-AR"/>
-        </w:rPr>
-        <w:t>Scheme</w:t>
-      </w:r>
-      <w:proofErr w:type="spellEnd"/>
-      <w:r>
-        <w:rPr>
-          <w:rFonts w:ascii="Arial" w:hAnsi="Arial" w:cs="Arial"/>
-          <w:color w:val="000000"/>
-          <w:sz w:val="22"/>
-          <w:szCs w:val="22"/>
-          <w:lang w:val="es-AR"/>
-        </w:rPr>
-        <w:t xml:space="preserve">, XSLT, </w:t>
-      </w:r>
-      <w:proofErr w:type="spellStart"/>
-      <w:r>
-        <w:rPr>
-          <w:rFonts w:ascii="Arial" w:hAnsi="Arial" w:cs="Arial"/>
-          <w:color w:val="000000"/>
-          <w:sz w:val="22"/>
-          <w:szCs w:val="22"/>
-          <w:lang w:val="es-AR"/>
-        </w:rPr>
-        <w:t>XPath</w:t>
-      </w:r>
-      <w:proofErr w:type="spellEnd"/>
-      <w:r>
-        <w:rPr>
-          <w:rFonts w:ascii="Arial" w:hAnsi="Arial" w:cs="Arial"/>
-          <w:color w:val="000000"/>
-          <w:sz w:val="22"/>
-          <w:szCs w:val="22"/>
-          <w:lang w:val="es-AR"/>
-        </w:rPr>
-        <w:t>).</w:t>
+        <w:t>JSON es mucho mas simple que XML, el cual proporciona pesadas tecnologías que le avalan (Scheme, XSLT, XPath).</w:t>
       </w:r>
     </w:p>
     <w:p>
@@ -25451,7 +24904,6 @@
           <w:lang w:val="es-AR"/>
         </w:rPr>
       </w:pPr>
-      <w:proofErr w:type="spellStart"/>
       <w:r>
         <w:rPr>
           <w:rFonts w:ascii="Arial" w:hAnsi="Arial" w:cs="Arial"/>
@@ -25461,43 +24913,7 @@
           <w:highlight w:val="yellow"/>
           <w:lang w:val="es-AR"/>
         </w:rPr>
-        <w:t>Wi</w:t>
-      </w:r>
-      <w:proofErr w:type="spellEnd"/>
-      <w:r>
-        <w:rPr>
-          <w:rFonts w:ascii="Arial" w:hAnsi="Arial" w:cs="Arial"/>
-          <w:color w:val="000000"/>
-          <w:sz w:val="22"/>
-          <w:szCs w:val="22"/>
-          <w:highlight w:val="yellow"/>
-          <w:lang w:val="es-AR"/>
-        </w:rPr>
-        <w:t xml:space="preserve">-Fi es una marca de la Alianza </w:t>
-      </w:r>
-      <w:proofErr w:type="spellStart"/>
-      <w:r>
-        <w:rPr>
-          <w:rFonts w:ascii="Arial" w:hAnsi="Arial" w:cs="Arial"/>
-          <w:color w:val="000000"/>
-          <w:sz w:val="22"/>
-          <w:szCs w:val="22"/>
-          <w:highlight w:val="yellow"/>
-          <w:lang w:val="es-AR"/>
-        </w:rPr>
-        <w:t>Wi</w:t>
-      </w:r>
-      <w:proofErr w:type="spellEnd"/>
-      <w:r>
-        <w:rPr>
-          <w:rFonts w:ascii="Arial" w:hAnsi="Arial" w:cs="Arial"/>
-          <w:color w:val="000000"/>
-          <w:sz w:val="22"/>
-          <w:szCs w:val="22"/>
-          <w:highlight w:val="yellow"/>
-          <w:lang w:val="es-AR"/>
-        </w:rPr>
-        <w:t>-Fi, la organización comercial que adopta, prueba y certifica que los equipos cumplen con los estándares 802.11 relacionados a redes inalámbricas de área local.</w:t>
+        <w:t>Wi-Fi es una marca de la Alianza Wi-Fi, la organización comercial que adopta, prueba y certifica que los equipos cumplen con los estándares 802.11 relacionados a redes inalámbricas de área local.</w:t>
       </w:r>
     </w:p>
     <w:p>
@@ -25794,29 +25210,7 @@
           <w:szCs w:val="22"/>
           <w:highlight w:val="yellow"/>
         </w:rPr>
-        <w:t xml:space="preserve">. En principio es el protocolo de seguridad más seguro para </w:t>
-      </w:r>
-      <w:proofErr w:type="spellStart"/>
-      <w:r>
-        <w:rPr>
-          <w:rFonts w:ascii="Arial" w:hAnsi="Arial" w:cs="Arial"/>
-          <w:color w:val="000000"/>
-          <w:sz w:val="22"/>
-          <w:szCs w:val="22"/>
-          <w:highlight w:val="yellow"/>
-        </w:rPr>
-        <w:t>Wi</w:t>
-      </w:r>
-      <w:proofErr w:type="spellEnd"/>
-      <w:r>
-        <w:rPr>
-          <w:rFonts w:ascii="Arial" w:hAnsi="Arial" w:cs="Arial"/>
-          <w:color w:val="000000"/>
-          <w:sz w:val="22"/>
-          <w:szCs w:val="22"/>
-          <w:highlight w:val="yellow"/>
-        </w:rPr>
-        <w:t xml:space="preserve">-Fi en este momento. Sin </w:t>
+        <w:t xml:space="preserve">. En principio es el protocolo de seguridad más seguro para Wi-Fi en este momento. Sin </w:t>
       </w:r>
       <w:r>
         <w:rPr>
@@ -25983,29 +25377,7 @@
           <w:szCs w:val="22"/>
           <w:highlight w:val="yellow"/>
         </w:rPr>
-        <w:t>Ocultación del punto de acceso: se puede ocultar el punto de acceso (</w:t>
-      </w:r>
-      <w:proofErr w:type="spellStart"/>
-      <w:r>
-        <w:rPr>
-          <w:rFonts w:ascii="Arial" w:hAnsi="Arial" w:cs="Arial"/>
-          <w:color w:val="000000"/>
-          <w:sz w:val="22"/>
-          <w:szCs w:val="22"/>
-          <w:highlight w:val="yellow"/>
-        </w:rPr>
-        <w:t>router</w:t>
-      </w:r>
-      <w:proofErr w:type="spellEnd"/>
-      <w:r>
-        <w:rPr>
-          <w:rFonts w:ascii="Arial" w:hAnsi="Arial" w:cs="Arial"/>
-          <w:color w:val="000000"/>
-          <w:sz w:val="22"/>
-          <w:szCs w:val="22"/>
-          <w:highlight w:val="yellow"/>
-        </w:rPr>
-        <w:t>) de manera que sea invisible a otros usuarios.</w:t>
+        <w:t>Ocultación del punto de acceso: se puede ocultar el punto de acceso (router) de manera que sea invisible a otros usuarios.</w:t>
       </w:r>
     </w:p>
     <w:p>
@@ -26366,59 +25738,7 @@
           <w:highlight w:val="yellow"/>
           <w:lang w:val="en-US"/>
         </w:rPr>
-        <w:t>WINC1500 low power 2.4GHz IEEE® 802.11 b/g/n Wi-Fi (</w:t>
-      </w:r>
-      <w:proofErr w:type="spellStart"/>
-      <w:r>
-        <w:rPr>
-          <w:rFonts w:ascii="Arial" w:hAnsi="Arial" w:cs="Arial"/>
-          <w:bCs/>
-          <w:color w:val="000000"/>
-          <w:sz w:val="22"/>
-          <w:szCs w:val="22"/>
-          <w:highlight w:val="yellow"/>
-          <w:lang w:val="en-US"/>
-        </w:rPr>
-        <w:t>mismo</w:t>
-      </w:r>
-      <w:proofErr w:type="spellEnd"/>
-      <w:r>
-        <w:rPr>
-          <w:rFonts w:ascii="Arial" w:hAnsi="Arial" w:cs="Arial"/>
-          <w:bCs/>
-          <w:color w:val="000000"/>
-          <w:sz w:val="22"/>
-          <w:szCs w:val="22"/>
-          <w:highlight w:val="yellow"/>
-          <w:lang w:val="en-US"/>
-        </w:rPr>
-        <w:t xml:space="preserve"> que el </w:t>
-      </w:r>
-      <w:proofErr w:type="spellStart"/>
-      <w:r>
-        <w:rPr>
-          <w:rFonts w:ascii="Arial" w:hAnsi="Arial" w:cs="Arial"/>
-          <w:bCs/>
-          <w:color w:val="000000"/>
-          <w:sz w:val="22"/>
-          <w:szCs w:val="22"/>
-          <w:highlight w:val="yellow"/>
-          <w:lang w:val="en-US"/>
-        </w:rPr>
-        <w:t>wifi</w:t>
-      </w:r>
-      <w:proofErr w:type="spellEnd"/>
-      <w:r>
-        <w:rPr>
-          <w:rFonts w:ascii="Arial" w:hAnsi="Arial" w:cs="Arial"/>
-          <w:bCs/>
-          <w:color w:val="000000"/>
-          <w:sz w:val="22"/>
-          <w:szCs w:val="22"/>
-          <w:highlight w:val="yellow"/>
-          <w:lang w:val="en-US"/>
-        </w:rPr>
-        <w:t xml:space="preserve"> 101 shield)</w:t>
+        <w:t>WINC1500 low power 2.4GHz IEEE® 802.11 b/g/n Wi-Fi (mismo que el wifi 101 shield)</w:t>
       </w:r>
     </w:p>
     <w:p>
@@ -27260,7 +26580,6 @@
           <w:lang w:val="es-AR"/>
         </w:rPr>
       </w:pPr>
-      <w:proofErr w:type="spellStart"/>
       <w:r>
         <w:rPr>
           <w:rFonts w:ascii="Arial" w:hAnsi="Arial" w:cs="Arial"/>
@@ -27270,67 +26589,7 @@
           <w:highlight w:val="yellow"/>
           <w:lang w:val="es-AR"/>
         </w:rPr>
-        <w:t>Wi</w:t>
-      </w:r>
-      <w:proofErr w:type="spellEnd"/>
-      <w:r>
-        <w:rPr>
-          <w:rFonts w:ascii="Arial" w:hAnsi="Arial" w:cs="Arial"/>
-          <w:color w:val="000000"/>
-          <w:sz w:val="22"/>
-          <w:szCs w:val="22"/>
-          <w:highlight w:val="yellow"/>
-          <w:lang w:val="es-AR"/>
-        </w:rPr>
-        <w:t xml:space="preserve">-Fi </w:t>
-      </w:r>
-      <w:proofErr w:type="spellStart"/>
-      <w:r>
-        <w:rPr>
-          <w:rFonts w:ascii="Arial" w:hAnsi="Arial" w:cs="Arial"/>
-          <w:color w:val="000000"/>
-          <w:sz w:val="22"/>
-          <w:szCs w:val="22"/>
-          <w:highlight w:val="yellow"/>
-          <w:lang w:val="es-AR"/>
-        </w:rPr>
-        <w:t>Direct</w:t>
-      </w:r>
-      <w:proofErr w:type="spellEnd"/>
-      <w:r>
-        <w:rPr>
-          <w:rFonts w:ascii="Arial" w:hAnsi="Arial" w:cs="Arial"/>
-          <w:color w:val="000000"/>
-          <w:sz w:val="22"/>
-          <w:szCs w:val="22"/>
-          <w:highlight w:val="yellow"/>
-          <w:lang w:val="es-AR"/>
-        </w:rPr>
-        <w:t xml:space="preserve"> y apoyo </w:t>
-      </w:r>
-      <w:proofErr w:type="spellStart"/>
-      <w:r>
-        <w:rPr>
-          <w:rFonts w:ascii="Arial" w:hAnsi="Arial" w:cs="Arial"/>
-          <w:color w:val="000000"/>
-          <w:sz w:val="22"/>
-          <w:szCs w:val="22"/>
-          <w:highlight w:val="yellow"/>
-          <w:lang w:val="es-AR"/>
-        </w:rPr>
-        <w:t>Soft</w:t>
-      </w:r>
-      <w:proofErr w:type="spellEnd"/>
-      <w:r>
-        <w:rPr>
-          <w:rFonts w:ascii="Arial" w:hAnsi="Arial" w:cs="Arial"/>
-          <w:color w:val="000000"/>
-          <w:sz w:val="22"/>
-          <w:szCs w:val="22"/>
-          <w:highlight w:val="yellow"/>
-          <w:lang w:val="es-AR"/>
-        </w:rPr>
-        <w:t>-AP</w:t>
+        <w:t>Wi-Fi Direct y apoyo Soft-AP</w:t>
       </w:r>
     </w:p>
     <w:p>
@@ -27475,31 +26734,7 @@
           <w:highlight w:val="yellow"/>
           <w:lang w:val="es-AR"/>
         </w:rPr>
-        <w:t xml:space="preserve">Motor de gestión de memoria </w:t>
-      </w:r>
-      <w:proofErr w:type="spellStart"/>
-      <w:r>
-        <w:rPr>
-          <w:rFonts w:ascii="Arial" w:hAnsi="Arial" w:cs="Arial"/>
-          <w:color w:val="000000"/>
-          <w:sz w:val="22"/>
-          <w:szCs w:val="22"/>
-          <w:highlight w:val="yellow"/>
-          <w:lang w:val="es-AR"/>
-        </w:rPr>
-        <w:t>on</w:t>
-      </w:r>
-      <w:proofErr w:type="spellEnd"/>
-      <w:r>
-        <w:rPr>
-          <w:rFonts w:ascii="Arial" w:hAnsi="Arial" w:cs="Arial"/>
-          <w:color w:val="000000"/>
-          <w:sz w:val="22"/>
-          <w:szCs w:val="22"/>
-          <w:highlight w:val="yellow"/>
-          <w:lang w:val="es-AR"/>
-        </w:rPr>
-        <w:t>-chip para reducir la carga de acogida</w:t>
+        <w:t>Motor de gestión de memoria on-chip para reducir la carga de acogida</w:t>
       </w:r>
     </w:p>
     <w:p>
@@ -27732,51 +26967,7 @@
           <w:szCs w:val="22"/>
           <w:highlight w:val="yellow"/>
         </w:rPr>
-        <w:t>Con el Arduino </w:t>
-      </w:r>
-      <w:proofErr w:type="spellStart"/>
-      <w:r>
-        <w:rPr>
-          <w:rFonts w:ascii="Arial" w:hAnsi="Arial" w:cs="Arial"/>
-          <w:color w:val="000000"/>
-          <w:sz w:val="22"/>
-          <w:szCs w:val="22"/>
-          <w:highlight w:val="yellow"/>
-        </w:rPr>
-        <w:t>WiFi</w:t>
-      </w:r>
-      <w:proofErr w:type="spellEnd"/>
-      <w:r>
-        <w:rPr>
-          <w:rFonts w:ascii="Arial" w:hAnsi="Arial" w:cs="Arial"/>
-          <w:color w:val="000000"/>
-          <w:sz w:val="22"/>
-          <w:szCs w:val="22"/>
-          <w:highlight w:val="yellow"/>
-        </w:rPr>
-        <w:t> </w:t>
-      </w:r>
-      <w:proofErr w:type="spellStart"/>
-      <w:r>
-        <w:rPr>
-          <w:rFonts w:ascii="Arial" w:hAnsi="Arial" w:cs="Arial"/>
-          <w:color w:val="000000"/>
-          <w:sz w:val="22"/>
-          <w:szCs w:val="22"/>
-          <w:highlight w:val="yellow"/>
-        </w:rPr>
-        <w:t>Shield</w:t>
-      </w:r>
-      <w:proofErr w:type="spellEnd"/>
-      <w:r>
-        <w:rPr>
-          <w:rFonts w:ascii="Arial" w:hAnsi="Arial" w:cs="Arial"/>
-          <w:color w:val="000000"/>
-          <w:sz w:val="22"/>
-          <w:szCs w:val="22"/>
-          <w:highlight w:val="yellow"/>
-        </w:rPr>
-        <w:t>, esta biblioteca permite que una placa Arduino se conecte a Internet. Puede servir como un servidor que acepta conexiones entrantes o un cliente que realiza conexiones salientes. La biblioteca admite el cifrado personal WEP y WPA2, pero no WPA2 Enterprise. También tenga en cuenta que, si el SSID no se transmite, el escudo no se puede conectar.</w:t>
+        <w:t>Con el Arduino WiFi Shield, esta biblioteca permite que una placa Arduino se conecte a Internet. Puede servir como un servidor que acepta conexiones entrantes o un cliente que realiza conexiones salientes. La biblioteca admite el cifrado personal WEP y WPA2, pero no WPA2 Enterprise. También tenga en cuenta que, si el SSID no se transmite, el escudo no se puede conectar.</w:t>
       </w:r>
       <w:r>
         <w:rPr>
@@ -27850,7 +27041,6 @@
         </w:rPr>
         <w:t xml:space="preserve"> </w:t>
       </w:r>
-      <w:proofErr w:type="spellStart"/>
       <w:r>
         <w:rPr>
           <w:rFonts w:ascii="Arial" w:hAnsi="Arial" w:cs="Arial"/>
@@ -27862,7 +27052,6 @@
         </w:rPr>
         <w:t>Conclusion</w:t>
       </w:r>
-      <w:proofErr w:type="spellEnd"/>
     </w:p>
     <w:p>
       <w:pPr>
@@ -27929,29 +27118,7 @@
           <w:sz w:val="22"/>
           <w:szCs w:val="22"/>
         </w:rPr>
-        <w:t xml:space="preserve">host o </w:t>
-      </w:r>
-      <w:proofErr w:type="spellStart"/>
-      <w:r>
-        <w:rPr>
-          <w:rFonts w:ascii="Arial" w:hAnsi="Arial" w:cs="Arial"/>
-          <w:bCs/>
-          <w:color w:val="000000"/>
-          <w:sz w:val="22"/>
-          <w:szCs w:val="22"/>
-        </w:rPr>
-        <w:t>url</w:t>
-      </w:r>
-      <w:proofErr w:type="spellEnd"/>
-      <w:r>
-        <w:rPr>
-          <w:rFonts w:ascii="Arial" w:hAnsi="Arial" w:cs="Arial"/>
-          <w:bCs/>
-          <w:color w:val="000000"/>
-          <w:sz w:val="22"/>
-          <w:szCs w:val="22"/>
-        </w:rPr>
-        <w:t xml:space="preserve"> de nuestro servidor de base </w:t>
+        <w:t xml:space="preserve">host o url de nuestro servidor de base </w:t>
       </w:r>
       <w:r>
         <w:rPr>
@@ -28209,29 +27376,7 @@
           <w:szCs w:val="22"/>
           <w:lang w:val="en-US"/>
         </w:rPr>
-        <w:t> </w:t>
-      </w:r>
-      <w:proofErr w:type="spellStart"/>
-      <w:r>
-        <w:rPr>
-          <w:rFonts w:ascii="Arial" w:hAnsi="Arial" w:cs="Arial"/>
-          <w:color w:val="000000"/>
-          <w:sz w:val="22"/>
-          <w:szCs w:val="22"/>
-          <w:lang w:val="en-US"/>
-        </w:rPr>
-        <w:t>en</w:t>
-      </w:r>
-      <w:proofErr w:type="spellEnd"/>
-      <w:r>
-        <w:rPr>
-          <w:rFonts w:ascii="Arial" w:hAnsi="Arial" w:cs="Arial"/>
-          <w:color w:val="000000"/>
-          <w:sz w:val="22"/>
-          <w:szCs w:val="22"/>
-          <w:lang w:val="en-US"/>
-        </w:rPr>
-        <w:t> </w:t>
+        <w:t> en </w:t>
       </w:r>
       <w:hyperlink r:id="rId71" w:tooltip="The Guardian" w:history="1">
         <w:r>
@@ -29222,7 +28367,27 @@
             <w:sz w:val="22"/>
             <w:szCs w:val="22"/>
           </w:rPr>
-          <w:t>https://azure.microsoft.com/en-us/pricing/details/storage/page-blobs/</w:t>
+          <w:t>https://azure.microsoft.c</w:t>
+        </w:r>
+        <w:r>
+          <w:rPr>
+            <w:rStyle w:val="Hipervnculo"/>
+            <w:rFonts w:ascii="Arial" w:hAnsi="Arial" w:cs="Arial"/>
+            <w:color w:val="auto"/>
+            <w:sz w:val="22"/>
+            <w:szCs w:val="22"/>
+          </w:rPr>
+          <w:t>o</w:t>
+        </w:r>
+        <w:r>
+          <w:rPr>
+            <w:rStyle w:val="Hipervnculo"/>
+            <w:rFonts w:ascii="Arial" w:hAnsi="Arial" w:cs="Arial"/>
+            <w:color w:val="auto"/>
+            <w:sz w:val="22"/>
+            <w:szCs w:val="22"/>
+          </w:rPr>
+          <w:t>m/en-us/pricing/details/storage/page-blobs/</w:t>
         </w:r>
       </w:hyperlink>
     </w:p>
@@ -29999,22 +29164,8 @@
           <w:u w:val="none"/>
           <w:lang w:val="es-AR"/>
         </w:rPr>
-        <w:t xml:space="preserve"> a SQL </w:t>
-      </w:r>
-      <w:proofErr w:type="spellStart"/>
-      <w:r>
-        <w:rPr>
-          <w:rStyle w:val="Hipervnculo"/>
-          <w:rFonts w:ascii="Arial" w:hAnsi="Arial" w:cs="Arial"/>
-          <w:color w:val="000000" w:themeColor="text1"/>
-          <w:sz w:val="22"/>
-          <w:szCs w:val="22"/>
-          <w:u w:val="none"/>
-          <w:lang w:val="es-AR"/>
-        </w:rPr>
-        <w:t>database</w:t>
-      </w:r>
-      <w:proofErr w:type="spellEnd"/>
+        <w:t xml:space="preserve"> a SQL database</w:t>
+      </w:r>
       <w:r>
         <w:rPr>
           <w:rStyle w:val="Hipervnculo"/>
@@ -30232,7 +29383,6 @@
         </w:rPr>
         <w:t>[</w:t>
       </w:r>
-      <w:proofErr w:type="spellStart"/>
       <w:r>
         <w:rPr>
           <w:rStyle w:val="Hipervnculo"/>
@@ -30245,7 +29395,6 @@
         </w:rPr>
         <w:t>visualstudio</w:t>
       </w:r>
-      <w:proofErr w:type="spellEnd"/>
       <w:r>
         <w:rPr>
           <w:rStyle w:val="Hipervnculo"/>
@@ -30292,33 +29441,7 @@
           <w:u w:val="none"/>
           <w:lang w:val="en-US"/>
         </w:rPr>
-        <w:t xml:space="preserve"> </w:t>
-      </w:r>
-      <w:proofErr w:type="spellStart"/>
-      <w:r>
-        <w:rPr>
-          <w:rStyle w:val="Hipervnculo"/>
-          <w:rFonts w:ascii="Arial" w:hAnsi="Arial" w:cs="Arial"/>
-          <w:color w:val="000000" w:themeColor="text1"/>
-          <w:sz w:val="22"/>
-          <w:szCs w:val="22"/>
-          <w:u w:val="none"/>
-          <w:lang w:val="en-US"/>
-        </w:rPr>
-        <w:t>visualstudio</w:t>
-      </w:r>
-      <w:proofErr w:type="spellEnd"/>
-      <w:r>
-        <w:rPr>
-          <w:rStyle w:val="Hipervnculo"/>
-          <w:rFonts w:ascii="Arial" w:hAnsi="Arial" w:cs="Arial"/>
-          <w:color w:val="000000" w:themeColor="text1"/>
-          <w:sz w:val="22"/>
-          <w:szCs w:val="22"/>
-          <w:u w:val="none"/>
-          <w:lang w:val="en-US"/>
-        </w:rPr>
-        <w:t xml:space="preserve"> code </w:t>
+        <w:t xml:space="preserve"> visualstudio code </w:t>
       </w:r>
     </w:p>
     <w:p>
@@ -30419,22 +29542,8 @@
           <w:u w:val="none"/>
           <w:lang w:val="en-US"/>
         </w:rPr>
-        <w:t xml:space="preserve"> –</w:t>
-      </w:r>
-      <w:proofErr w:type="spellStart"/>
-      <w:r>
-        <w:rPr>
-          <w:rStyle w:val="Hipervnculo"/>
-          <w:rFonts w:ascii="Arial" w:hAnsi="Arial" w:cs="Arial"/>
-          <w:color w:val="000000" w:themeColor="text1"/>
-          <w:sz w:val="22"/>
-          <w:szCs w:val="22"/>
-          <w:u w:val="none"/>
-          <w:lang w:val="en-US"/>
-        </w:rPr>
-        <w:t>sitepoint</w:t>
-      </w:r>
-      <w:proofErr w:type="spellEnd"/>
+        <w:t xml:space="preserve"> –sitepoint</w:t>
+      </w:r>
       <w:r>
         <w:rPr>
           <w:rStyle w:val="Hipervnculo"/>
@@ -30800,29 +29909,7 @@
           <w:szCs w:val="22"/>
           <w:lang w:val="es-MX"/>
         </w:rPr>
-        <w:t xml:space="preserve">[Cloud </w:t>
-      </w:r>
-      <w:proofErr w:type="spellStart"/>
-      <w:r>
-        <w:rPr>
-          <w:rFonts w:ascii="Arial" w:hAnsi="Arial" w:cs="Arial"/>
-          <w:color w:val="000000" w:themeColor="text1"/>
-          <w:sz w:val="22"/>
-          <w:szCs w:val="22"/>
-          <w:lang w:val="es-MX"/>
-        </w:rPr>
-        <w:t>identify</w:t>
-      </w:r>
-      <w:proofErr w:type="spellEnd"/>
-      <w:r>
-        <w:rPr>
-          <w:rFonts w:ascii="Arial" w:hAnsi="Arial" w:cs="Arial"/>
-          <w:color w:val="000000" w:themeColor="text1"/>
-          <w:sz w:val="22"/>
-          <w:szCs w:val="22"/>
-          <w:lang w:val="es-MX"/>
-        </w:rPr>
-        <w:t xml:space="preserve">- IBM 2016] Facilitador de inicio de sesión. </w:t>
+        <w:t xml:space="preserve">[Cloud identify- IBM 2016] Facilitador de inicio de sesión. </w:t>
       </w:r>
     </w:p>
     <w:p>
@@ -30893,9 +29980,8 @@
           <w:szCs w:val="22"/>
           <w:lang w:val="es-MX"/>
         </w:rPr>
-        <w:t xml:space="preserve">[Azure Active </w:t>
-      </w:r>
-      <w:proofErr w:type="spellStart"/>
+        <w:t>[Azure Active Directory -</w:t>
+      </w:r>
       <w:r>
         <w:rPr>
           <w:rFonts w:ascii="Arial" w:hAnsi="Arial" w:cs="Arial"/>
@@ -30904,9 +29990,8 @@
           <w:szCs w:val="22"/>
           <w:lang w:val="es-MX"/>
         </w:rPr>
-        <w:t>Directory</w:t>
-      </w:r>
-      <w:proofErr w:type="spellEnd"/>
+        <w:t>Azure</w:t>
+      </w:r>
       <w:r>
         <w:rPr>
           <w:rFonts w:ascii="Arial" w:hAnsi="Arial" w:cs="Arial"/>
@@ -30915,7 +30000,7 @@
           <w:szCs w:val="22"/>
           <w:lang w:val="es-MX"/>
         </w:rPr>
-        <w:t xml:space="preserve"> -</w:t>
+        <w:t xml:space="preserve"> 201</w:t>
       </w:r>
       <w:r>
         <w:rPr>
@@ -30925,7 +30010,7 @@
           <w:szCs w:val="22"/>
           <w:lang w:val="es-MX"/>
         </w:rPr>
-        <w:t>Azure</w:t>
+        <w:t>3</w:t>
       </w:r>
       <w:r>
         <w:rPr>
@@ -30935,40 +30020,8 @@
           <w:szCs w:val="22"/>
           <w:lang w:val="es-MX"/>
         </w:rPr>
-        <w:t xml:space="preserve"> 201</w:t>
-      </w:r>
-      <w:r>
-        <w:rPr>
-          <w:rFonts w:ascii="Arial" w:hAnsi="Arial" w:cs="Arial"/>
-          <w:color w:val="000000" w:themeColor="text1"/>
-          <w:sz w:val="22"/>
-          <w:szCs w:val="22"/>
-          <w:lang w:val="es-MX"/>
-        </w:rPr>
-        <w:t>3</w:t>
-      </w:r>
-      <w:r>
-        <w:rPr>
-          <w:rFonts w:ascii="Arial" w:hAnsi="Arial" w:cs="Arial"/>
-          <w:color w:val="000000" w:themeColor="text1"/>
-          <w:sz w:val="22"/>
-          <w:szCs w:val="22"/>
-          <w:lang w:val="es-MX"/>
-        </w:rPr>
-        <w:t xml:space="preserve">] Documentación de Azure Active </w:t>
-      </w:r>
-      <w:proofErr w:type="spellStart"/>
-      <w:r>
-        <w:rPr>
-          <w:rFonts w:ascii="Arial" w:hAnsi="Arial" w:cs="Arial"/>
-          <w:color w:val="000000" w:themeColor="text1"/>
-          <w:sz w:val="22"/>
-          <w:szCs w:val="22"/>
-          <w:lang w:val="es-MX"/>
-        </w:rPr>
-        <w:t>Directory</w:t>
-      </w:r>
-      <w:proofErr w:type="spellEnd"/>
+        <w:t>] Documentación de Azure Active Directory</w:t>
+      </w:r>
     </w:p>
     <w:p>
       <w:pPr>
@@ -35332,7 +34385,7 @@
 </file>
 
 <file path=customXml/itemProps1.xml><?xml version="1.0" encoding="utf-8"?>
-<ds:datastoreItem xmlns:ds="http://schemas.openxmlformats.org/officeDocument/2006/customXml" ds:itemID="{1BA40F53-2607-45B0-9F26-072635F99613}">
+<ds:datastoreItem xmlns:ds="http://schemas.openxmlformats.org/officeDocument/2006/customXml" ds:itemID="{288BBD54-DA9D-4FF4-B3BA-4A73EE47DBC5}">
   <ds:schemaRefs>
     <ds:schemaRef ds:uri="http://schemas.openxmlformats.org/officeDocument/2006/bibliography"/>
   </ds:schemaRefs>

</xml_diff>